<commit_message>
Gui - added Images
</commit_message>
<xml_diff>
--- a/Documents/Connor IT Pat.docx
+++ b/Documents/Connor IT Pat.docx
@@ -1048,6 +1048,8 @@
             <w:br w:type="page"/>
           </w:r>
         </w:p>
+        <w:bookmarkStart w:id="0" w:name="_GoBack" w:displacedByCustomXml="next"/>
+        <w:bookmarkEnd w:id="0" w:displacedByCustomXml="next"/>
       </w:sdtContent>
     </w:sdt>
     <w:sdt>
@@ -1088,7 +1090,9 @@
               <w:tab w:val="right" w:leader="dot" w:pos="9016"/>
             </w:tabs>
             <w:rPr>
+              <w:rFonts w:eastAsiaTheme="minorEastAsia"/>
               <w:noProof/>
+              <w:lang w:eastAsia="en-ZA"/>
             </w:rPr>
           </w:pPr>
           <w:r>
@@ -1100,7 +1104,7 @@
           <w:r>
             <w:fldChar w:fldCharType="separate"/>
           </w:r>
-          <w:hyperlink w:anchor="_Toc55458483" w:history="1">
+          <w:hyperlink w:anchor="_Toc55841191" w:history="1">
             <w:r>
               <w:rPr>
                 <w:rStyle w:val="Hyperlink"/>
@@ -1127,7 +1131,7 @@
                 <w:noProof/>
                 <w:webHidden/>
               </w:rPr>
-              <w:instrText xml:space="preserve"> PAGEREF _Toc55458483 \h </w:instrText>
+              <w:instrText xml:space="preserve"> PAGEREF _Toc55841191 \h </w:instrText>
             </w:r>
             <w:r>
               <w:rPr>
@@ -1148,6 +1152,216 @@
                 <w:webHidden/>
               </w:rPr>
               <w:t>2</w:t>
+            </w:r>
+            <w:r>
+              <w:rPr>
+                <w:noProof/>
+                <w:webHidden/>
+              </w:rPr>
+              <w:fldChar w:fldCharType="end"/>
+            </w:r>
+          </w:hyperlink>
+        </w:p>
+        <w:p>
+          <w:pPr>
+            <w:pStyle w:val="TOC1"/>
+            <w:tabs>
+              <w:tab w:val="right" w:leader="dot" w:pos="9016"/>
+            </w:tabs>
+            <w:rPr>
+              <w:rFonts w:eastAsiaTheme="minorEastAsia"/>
+              <w:noProof/>
+              <w:lang w:eastAsia="en-ZA"/>
+            </w:rPr>
+          </w:pPr>
+          <w:hyperlink w:anchor="_Toc55841192" w:history="1">
+            <w:r>
+              <w:rPr>
+                <w:rStyle w:val="Hyperlink"/>
+                <w:noProof/>
+              </w:rPr>
+              <w:t>User Requirements</w:t>
+            </w:r>
+            <w:r>
+              <w:rPr>
+                <w:noProof/>
+                <w:webHidden/>
+              </w:rPr>
+              <w:tab/>
+            </w:r>
+            <w:r>
+              <w:rPr>
+                <w:noProof/>
+                <w:webHidden/>
+              </w:rPr>
+              <w:fldChar w:fldCharType="begin"/>
+            </w:r>
+            <w:r>
+              <w:rPr>
+                <w:noProof/>
+                <w:webHidden/>
+              </w:rPr>
+              <w:instrText xml:space="preserve"> PAGEREF _Toc55841192 \h </w:instrText>
+            </w:r>
+            <w:r>
+              <w:rPr>
+                <w:noProof/>
+                <w:webHidden/>
+              </w:rPr>
+            </w:r>
+            <w:r>
+              <w:rPr>
+                <w:noProof/>
+                <w:webHidden/>
+              </w:rPr>
+              <w:fldChar w:fldCharType="separate"/>
+            </w:r>
+            <w:r>
+              <w:rPr>
+                <w:noProof/>
+                <w:webHidden/>
+              </w:rPr>
+              <w:t>3</w:t>
+            </w:r>
+            <w:r>
+              <w:rPr>
+                <w:noProof/>
+                <w:webHidden/>
+              </w:rPr>
+              <w:fldChar w:fldCharType="end"/>
+            </w:r>
+          </w:hyperlink>
+        </w:p>
+        <w:p>
+          <w:pPr>
+            <w:pStyle w:val="TOC1"/>
+            <w:tabs>
+              <w:tab w:val="right" w:leader="dot" w:pos="9016"/>
+            </w:tabs>
+            <w:rPr>
+              <w:rFonts w:eastAsiaTheme="minorEastAsia"/>
+              <w:noProof/>
+              <w:lang w:eastAsia="en-ZA"/>
+            </w:rPr>
+          </w:pPr>
+          <w:hyperlink w:anchor="_Toc55841193" w:history="1">
+            <w:r>
+              <w:rPr>
+                <w:rStyle w:val="Hyperlink"/>
+                <w:noProof/>
+              </w:rPr>
+              <w:t>Navigation/Description of flow diagram</w:t>
+            </w:r>
+            <w:r>
+              <w:rPr>
+                <w:noProof/>
+                <w:webHidden/>
+              </w:rPr>
+              <w:tab/>
+            </w:r>
+            <w:r>
+              <w:rPr>
+                <w:noProof/>
+                <w:webHidden/>
+              </w:rPr>
+              <w:fldChar w:fldCharType="begin"/>
+            </w:r>
+            <w:r>
+              <w:rPr>
+                <w:noProof/>
+                <w:webHidden/>
+              </w:rPr>
+              <w:instrText xml:space="preserve"> PAGEREF _Toc55841193 \h </w:instrText>
+            </w:r>
+            <w:r>
+              <w:rPr>
+                <w:noProof/>
+                <w:webHidden/>
+              </w:rPr>
+            </w:r>
+            <w:r>
+              <w:rPr>
+                <w:noProof/>
+                <w:webHidden/>
+              </w:rPr>
+              <w:fldChar w:fldCharType="separate"/>
+            </w:r>
+            <w:r>
+              <w:rPr>
+                <w:noProof/>
+                <w:webHidden/>
+              </w:rPr>
+              <w:t>4</w:t>
+            </w:r>
+            <w:r>
+              <w:rPr>
+                <w:noProof/>
+                <w:webHidden/>
+              </w:rPr>
+              <w:fldChar w:fldCharType="end"/>
+            </w:r>
+          </w:hyperlink>
+        </w:p>
+        <w:p>
+          <w:pPr>
+            <w:pStyle w:val="TOC1"/>
+            <w:tabs>
+              <w:tab w:val="right" w:leader="dot" w:pos="9016"/>
+            </w:tabs>
+            <w:rPr>
+              <w:rFonts w:eastAsiaTheme="minorEastAsia"/>
+              <w:noProof/>
+              <w:lang w:eastAsia="en-ZA"/>
+            </w:rPr>
+          </w:pPr>
+          <w:hyperlink w:anchor="_Toc55841194" w:history="1">
+            <w:r>
+              <w:rPr>
+                <w:rStyle w:val="Hyperlink"/>
+                <w:noProof/>
+              </w:rPr>
+              <w:t>GUI design</w:t>
+            </w:r>
+            <w:r>
+              <w:rPr>
+                <w:noProof/>
+                <w:webHidden/>
+              </w:rPr>
+              <w:tab/>
+            </w:r>
+            <w:r>
+              <w:rPr>
+                <w:noProof/>
+                <w:webHidden/>
+              </w:rPr>
+              <w:fldChar w:fldCharType="begin"/>
+            </w:r>
+            <w:r>
+              <w:rPr>
+                <w:noProof/>
+                <w:webHidden/>
+              </w:rPr>
+              <w:instrText xml:space="preserve"> PAGEREF _Toc55841194 \h </w:instrText>
+            </w:r>
+            <w:r>
+              <w:rPr>
+                <w:noProof/>
+                <w:webHidden/>
+              </w:rPr>
+            </w:r>
+            <w:r>
+              <w:rPr>
+                <w:noProof/>
+                <w:webHidden/>
+              </w:rPr>
+              <w:fldChar w:fldCharType="separate"/>
+            </w:r>
+            <w:r>
+              <w:rPr>
+                <w:noProof/>
+                <w:webHidden/>
+              </w:rPr>
+              <w:t>5</w:t>
             </w:r>
             <w:r>
               <w:rPr>
@@ -1180,14 +1394,14 @@
       <w:pPr>
         <w:pStyle w:val="Heading1"/>
       </w:pPr>
-      <w:bookmarkStart w:id="0" w:name="_Toc55381222"/>
-      <w:bookmarkStart w:id="1" w:name="_Toc55458483"/>
+      <w:bookmarkStart w:id="1" w:name="_Toc55381222"/>
+      <w:bookmarkStart w:id="2" w:name="_Toc55841191"/>
       <w:r>
         <w:lastRenderedPageBreak/>
         <w:t>Scenario</w:t>
       </w:r>
-      <w:bookmarkEnd w:id="0"/>
       <w:bookmarkEnd w:id="1"/>
+      <w:bookmarkEnd w:id="2"/>
       <w:r>
         <w:t xml:space="preserve"> </w:t>
       </w:r>
@@ -1202,10 +1416,12 @@
       <w:pPr>
         <w:pStyle w:val="Heading1"/>
       </w:pPr>
+      <w:bookmarkStart w:id="3" w:name="_Toc55841192"/>
       <w:r>
         <w:lastRenderedPageBreak/>
         <w:t>User Requirements</w:t>
       </w:r>
+      <w:bookmarkEnd w:id="3"/>
     </w:p>
     <w:p>
       <w:r>
@@ -1353,10 +1569,7 @@
           </w:tcPr>
           <w:p>
             <w:r>
-              <w:t xml:space="preserve">Decrypt the </w:t>
-            </w:r>
-            <w:r>
-              <w:t>message</w:t>
+              <w:t>Decrypt the message</w:t>
             </w:r>
           </w:p>
         </w:tc>
@@ -1366,10 +1579,7 @@
           </w:tcPr>
           <w:p>
             <w:r>
-              <w:t>Read the received message</w:t>
-            </w:r>
-            <w:r>
-              <w:t xml:space="preserve"> </w:t>
+              <w:t xml:space="preserve">Read the received message </w:t>
             </w:r>
           </w:p>
         </w:tc>
@@ -1411,10 +1621,12 @@
       <w:pPr>
         <w:pStyle w:val="Heading1"/>
       </w:pPr>
+      <w:bookmarkStart w:id="4" w:name="_Toc55841193"/>
       <w:r>
         <w:lastRenderedPageBreak/>
         <w:t>Navigation/Description of flow diagram</w:t>
       </w:r>
+      <w:bookmarkEnd w:id="4"/>
     </w:p>
     <w:p/>
     <w:p>
@@ -1426,16 +1638,15 @@
       <w:pPr>
         <w:pStyle w:val="Heading1"/>
       </w:pPr>
+      <w:bookmarkStart w:id="5" w:name="_Toc55841194"/>
       <w:r>
         <w:lastRenderedPageBreak/>
         <w:t>GUI design</w:t>
       </w:r>
+      <w:bookmarkEnd w:id="5"/>
     </w:p>
     <w:p/>
-    <w:p>
-      <w:bookmarkStart w:id="2" w:name="_GoBack"/>
-      <w:bookmarkEnd w:id="2"/>
-    </w:p>
+    <w:p/>
     <w:sectPr>
       <w:footerReference w:type="default" r:id="rId7"/>
       <w:pgSz w:w="11906" w:h="16838"/>
@@ -2453,7 +2664,7 @@
 </file>
 
 <file path=customXml/itemProps1.xml><?xml version="1.0" encoding="utf-8"?>
-<ds:datastoreItem xmlns:ds="http://schemas.openxmlformats.org/officeDocument/2006/customXml" ds:itemID="{2C1B64C1-C1C8-4C53-9155-0E140FA33F29}">
+<ds:datastoreItem xmlns:ds="http://schemas.openxmlformats.org/officeDocument/2006/customXml" ds:itemID="{085D9BDE-1736-440E-AF5B-1A7A60EAB398}">
   <ds:schemaRefs>
     <ds:schemaRef ds:uri="http://schemas.openxmlformats.org/officeDocument/2006/bibliography"/>
   </ds:schemaRefs>

</xml_diff>

<commit_message>
added more code for encrypt and started with decrypt
</commit_message>
<xml_diff>
--- a/Documents/Connor IT Pat.docx
+++ b/Documents/Connor IT Pat.docx
@@ -1048,8 +1048,6 @@
             <w:br w:type="page"/>
           </w:r>
         </w:p>
-        <w:bookmarkStart w:id="0" w:name="_GoBack" w:displacedByCustomXml="next"/>
-        <w:bookmarkEnd w:id="0" w:displacedByCustomXml="next"/>
       </w:sdtContent>
     </w:sdt>
     <w:sdt>
@@ -1104,7 +1102,7 @@
           <w:r>
             <w:fldChar w:fldCharType="separate"/>
           </w:r>
-          <w:hyperlink w:anchor="_Toc55841191" w:history="1">
+          <w:hyperlink w:anchor="_Toc56016941" w:history="1">
             <w:r>
               <w:rPr>
                 <w:rStyle w:val="Hyperlink"/>
@@ -1131,7 +1129,7 @@
                 <w:noProof/>
                 <w:webHidden/>
               </w:rPr>
-              <w:instrText xml:space="preserve"> PAGEREF _Toc55841191 \h </w:instrText>
+              <w:instrText xml:space="preserve"> PAGEREF _Toc56016941 \h </w:instrText>
             </w:r>
             <w:r>
               <w:rPr>
@@ -1174,7 +1172,7 @@
               <w:lang w:eastAsia="en-ZA"/>
             </w:rPr>
           </w:pPr>
-          <w:hyperlink w:anchor="_Toc55841192" w:history="1">
+          <w:hyperlink w:anchor="_Toc56016942" w:history="1">
             <w:r>
               <w:rPr>
                 <w:rStyle w:val="Hyperlink"/>
@@ -1201,7 +1199,7 @@
                 <w:noProof/>
                 <w:webHidden/>
               </w:rPr>
-              <w:instrText xml:space="preserve"> PAGEREF _Toc55841192 \h </w:instrText>
+              <w:instrText xml:space="preserve"> PAGEREF _Toc56016942 \h </w:instrText>
             </w:r>
             <w:r>
               <w:rPr>
@@ -1244,7 +1242,7 @@
               <w:lang w:eastAsia="en-ZA"/>
             </w:rPr>
           </w:pPr>
-          <w:hyperlink w:anchor="_Toc55841193" w:history="1">
+          <w:hyperlink w:anchor="_Toc56016943" w:history="1">
             <w:r>
               <w:rPr>
                 <w:rStyle w:val="Hyperlink"/>
@@ -1271,7 +1269,7 @@
                 <w:noProof/>
                 <w:webHidden/>
               </w:rPr>
-              <w:instrText xml:space="preserve"> PAGEREF _Toc55841193 \h </w:instrText>
+              <w:instrText xml:space="preserve"> PAGEREF _Toc56016943 \h </w:instrText>
             </w:r>
             <w:r>
               <w:rPr>
@@ -1314,7 +1312,7 @@
               <w:lang w:eastAsia="en-ZA"/>
             </w:rPr>
           </w:pPr>
-          <w:hyperlink w:anchor="_Toc55841194" w:history="1">
+          <w:hyperlink w:anchor="_Toc56016944" w:history="1">
             <w:r>
               <w:rPr>
                 <w:rStyle w:val="Hyperlink"/>
@@ -1341,7 +1339,7 @@
                 <w:noProof/>
                 <w:webHidden/>
               </w:rPr>
-              <w:instrText xml:space="preserve"> PAGEREF _Toc55841194 \h </w:instrText>
+              <w:instrText xml:space="preserve"> PAGEREF _Toc56016944 \h </w:instrText>
             </w:r>
             <w:r>
               <w:rPr>
@@ -1362,6 +1360,706 @@
                 <w:webHidden/>
               </w:rPr>
               <w:t>5</w:t>
+            </w:r>
+            <w:r>
+              <w:rPr>
+                <w:noProof/>
+                <w:webHidden/>
+              </w:rPr>
+              <w:fldChar w:fldCharType="end"/>
+            </w:r>
+          </w:hyperlink>
+        </w:p>
+        <w:p>
+          <w:pPr>
+            <w:pStyle w:val="TOC2"/>
+            <w:tabs>
+              <w:tab w:val="right" w:leader="dot" w:pos="9016"/>
+            </w:tabs>
+            <w:rPr>
+              <w:rFonts w:eastAsiaTheme="minorEastAsia"/>
+              <w:noProof/>
+              <w:lang w:eastAsia="en-ZA"/>
+            </w:rPr>
+          </w:pPr>
+          <w:hyperlink w:anchor="_Toc56016945" w:history="1">
+            <w:r>
+              <w:rPr>
+                <w:rStyle w:val="Hyperlink"/>
+                <w:noProof/>
+              </w:rPr>
+              <w:t>frmMain_Encrypt</w:t>
+            </w:r>
+            <w:r>
+              <w:rPr>
+                <w:noProof/>
+                <w:webHidden/>
+              </w:rPr>
+              <w:tab/>
+            </w:r>
+            <w:r>
+              <w:rPr>
+                <w:noProof/>
+                <w:webHidden/>
+              </w:rPr>
+              <w:fldChar w:fldCharType="begin"/>
+            </w:r>
+            <w:r>
+              <w:rPr>
+                <w:noProof/>
+                <w:webHidden/>
+              </w:rPr>
+              <w:instrText xml:space="preserve"> PAGEREF _Toc56016945 \h </w:instrText>
+            </w:r>
+            <w:r>
+              <w:rPr>
+                <w:noProof/>
+                <w:webHidden/>
+              </w:rPr>
+            </w:r>
+            <w:r>
+              <w:rPr>
+                <w:noProof/>
+                <w:webHidden/>
+              </w:rPr>
+              <w:fldChar w:fldCharType="separate"/>
+            </w:r>
+            <w:r>
+              <w:rPr>
+                <w:noProof/>
+                <w:webHidden/>
+              </w:rPr>
+              <w:t>5</w:t>
+            </w:r>
+            <w:r>
+              <w:rPr>
+                <w:noProof/>
+                <w:webHidden/>
+              </w:rPr>
+              <w:fldChar w:fldCharType="end"/>
+            </w:r>
+          </w:hyperlink>
+        </w:p>
+        <w:p>
+          <w:pPr>
+            <w:pStyle w:val="TOC2"/>
+            <w:tabs>
+              <w:tab w:val="right" w:leader="dot" w:pos="9016"/>
+            </w:tabs>
+            <w:rPr>
+              <w:rFonts w:eastAsiaTheme="minorEastAsia"/>
+              <w:noProof/>
+              <w:lang w:eastAsia="en-ZA"/>
+            </w:rPr>
+          </w:pPr>
+          <w:hyperlink w:anchor="_Toc56016946" w:history="1">
+            <w:r>
+              <w:rPr>
+                <w:rStyle w:val="Hyperlink"/>
+                <w:noProof/>
+              </w:rPr>
+              <w:t>frmMain_Encrypt data structures</w:t>
+            </w:r>
+            <w:r>
+              <w:rPr>
+                <w:noProof/>
+                <w:webHidden/>
+              </w:rPr>
+              <w:tab/>
+            </w:r>
+            <w:r>
+              <w:rPr>
+                <w:noProof/>
+                <w:webHidden/>
+              </w:rPr>
+              <w:fldChar w:fldCharType="begin"/>
+            </w:r>
+            <w:r>
+              <w:rPr>
+                <w:noProof/>
+                <w:webHidden/>
+              </w:rPr>
+              <w:instrText xml:space="preserve"> PAGEREF _Toc56016946 \h </w:instrText>
+            </w:r>
+            <w:r>
+              <w:rPr>
+                <w:noProof/>
+                <w:webHidden/>
+              </w:rPr>
+            </w:r>
+            <w:r>
+              <w:rPr>
+                <w:noProof/>
+                <w:webHidden/>
+              </w:rPr>
+              <w:fldChar w:fldCharType="separate"/>
+            </w:r>
+            <w:r>
+              <w:rPr>
+                <w:noProof/>
+                <w:webHidden/>
+              </w:rPr>
+              <w:t>5</w:t>
+            </w:r>
+            <w:r>
+              <w:rPr>
+                <w:noProof/>
+                <w:webHidden/>
+              </w:rPr>
+              <w:fldChar w:fldCharType="end"/>
+            </w:r>
+          </w:hyperlink>
+        </w:p>
+        <w:p>
+          <w:pPr>
+            <w:pStyle w:val="TOC3"/>
+            <w:tabs>
+              <w:tab w:val="right" w:leader="dot" w:pos="9016"/>
+            </w:tabs>
+            <w:rPr>
+              <w:rFonts w:eastAsiaTheme="minorEastAsia"/>
+              <w:noProof/>
+              <w:lang w:eastAsia="en-ZA"/>
+            </w:rPr>
+          </w:pPr>
+          <w:hyperlink w:anchor="_Toc56016947" w:history="1">
+            <w:r>
+              <w:rPr>
+                <w:rStyle w:val="Hyperlink"/>
+                <w:noProof/>
+              </w:rPr>
+              <w:t>Strings:</w:t>
+            </w:r>
+            <w:r>
+              <w:rPr>
+                <w:noProof/>
+                <w:webHidden/>
+              </w:rPr>
+              <w:tab/>
+            </w:r>
+            <w:r>
+              <w:rPr>
+                <w:noProof/>
+                <w:webHidden/>
+              </w:rPr>
+              <w:fldChar w:fldCharType="begin"/>
+            </w:r>
+            <w:r>
+              <w:rPr>
+                <w:noProof/>
+                <w:webHidden/>
+              </w:rPr>
+              <w:instrText xml:space="preserve"> PAGEREF _Toc56016947 \h </w:instrText>
+            </w:r>
+            <w:r>
+              <w:rPr>
+                <w:noProof/>
+                <w:webHidden/>
+              </w:rPr>
+            </w:r>
+            <w:r>
+              <w:rPr>
+                <w:noProof/>
+                <w:webHidden/>
+              </w:rPr>
+              <w:fldChar w:fldCharType="separate"/>
+            </w:r>
+            <w:r>
+              <w:rPr>
+                <w:noProof/>
+                <w:webHidden/>
+              </w:rPr>
+              <w:t>5</w:t>
+            </w:r>
+            <w:r>
+              <w:rPr>
+                <w:noProof/>
+                <w:webHidden/>
+              </w:rPr>
+              <w:fldChar w:fldCharType="end"/>
+            </w:r>
+          </w:hyperlink>
+        </w:p>
+        <w:p>
+          <w:pPr>
+            <w:pStyle w:val="TOC3"/>
+            <w:tabs>
+              <w:tab w:val="right" w:leader="dot" w:pos="9016"/>
+            </w:tabs>
+            <w:rPr>
+              <w:rFonts w:eastAsiaTheme="minorEastAsia"/>
+              <w:noProof/>
+              <w:lang w:eastAsia="en-ZA"/>
+            </w:rPr>
+          </w:pPr>
+          <w:hyperlink w:anchor="_Toc56016948" w:history="1">
+            <w:r>
+              <w:rPr>
+                <w:rStyle w:val="Hyperlink"/>
+                <w:noProof/>
+              </w:rPr>
+              <w:t>Integers:</w:t>
+            </w:r>
+            <w:r>
+              <w:rPr>
+                <w:noProof/>
+                <w:webHidden/>
+              </w:rPr>
+              <w:tab/>
+            </w:r>
+            <w:r>
+              <w:rPr>
+                <w:noProof/>
+                <w:webHidden/>
+              </w:rPr>
+              <w:fldChar w:fldCharType="begin"/>
+            </w:r>
+            <w:r>
+              <w:rPr>
+                <w:noProof/>
+                <w:webHidden/>
+              </w:rPr>
+              <w:instrText xml:space="preserve"> PAGEREF _Toc56016948 \h </w:instrText>
+            </w:r>
+            <w:r>
+              <w:rPr>
+                <w:noProof/>
+                <w:webHidden/>
+              </w:rPr>
+            </w:r>
+            <w:r>
+              <w:rPr>
+                <w:noProof/>
+                <w:webHidden/>
+              </w:rPr>
+              <w:fldChar w:fldCharType="separate"/>
+            </w:r>
+            <w:r>
+              <w:rPr>
+                <w:noProof/>
+                <w:webHidden/>
+              </w:rPr>
+              <w:t>5</w:t>
+            </w:r>
+            <w:r>
+              <w:rPr>
+                <w:noProof/>
+                <w:webHidden/>
+              </w:rPr>
+              <w:fldChar w:fldCharType="end"/>
+            </w:r>
+          </w:hyperlink>
+        </w:p>
+        <w:p>
+          <w:pPr>
+            <w:pStyle w:val="TOC2"/>
+            <w:tabs>
+              <w:tab w:val="right" w:leader="dot" w:pos="9016"/>
+            </w:tabs>
+            <w:rPr>
+              <w:rFonts w:eastAsiaTheme="minorEastAsia"/>
+              <w:noProof/>
+              <w:lang w:eastAsia="en-ZA"/>
+            </w:rPr>
+          </w:pPr>
+          <w:hyperlink w:anchor="_Toc56016949" w:history="1">
+            <w:r>
+              <w:rPr>
+                <w:rStyle w:val="Hyperlink"/>
+                <w:noProof/>
+              </w:rPr>
+              <w:t>frmMain_Encrypt IPO table</w:t>
+            </w:r>
+            <w:r>
+              <w:rPr>
+                <w:noProof/>
+                <w:webHidden/>
+              </w:rPr>
+              <w:tab/>
+            </w:r>
+            <w:r>
+              <w:rPr>
+                <w:noProof/>
+                <w:webHidden/>
+              </w:rPr>
+              <w:fldChar w:fldCharType="begin"/>
+            </w:r>
+            <w:r>
+              <w:rPr>
+                <w:noProof/>
+                <w:webHidden/>
+              </w:rPr>
+              <w:instrText xml:space="preserve"> PAGEREF _Toc56016949 \h </w:instrText>
+            </w:r>
+            <w:r>
+              <w:rPr>
+                <w:noProof/>
+                <w:webHidden/>
+              </w:rPr>
+            </w:r>
+            <w:r>
+              <w:rPr>
+                <w:noProof/>
+                <w:webHidden/>
+              </w:rPr>
+              <w:fldChar w:fldCharType="separate"/>
+            </w:r>
+            <w:r>
+              <w:rPr>
+                <w:noProof/>
+                <w:webHidden/>
+              </w:rPr>
+              <w:t>5</w:t>
+            </w:r>
+            <w:r>
+              <w:rPr>
+                <w:noProof/>
+                <w:webHidden/>
+              </w:rPr>
+              <w:fldChar w:fldCharType="end"/>
+            </w:r>
+          </w:hyperlink>
+        </w:p>
+        <w:p>
+          <w:pPr>
+            <w:pStyle w:val="TOC2"/>
+            <w:tabs>
+              <w:tab w:val="right" w:leader="dot" w:pos="9016"/>
+            </w:tabs>
+            <w:rPr>
+              <w:rFonts w:eastAsiaTheme="minorEastAsia"/>
+              <w:noProof/>
+              <w:lang w:eastAsia="en-ZA"/>
+            </w:rPr>
+          </w:pPr>
+          <w:hyperlink w:anchor="_Toc56016950" w:history="1">
+            <w:r>
+              <w:rPr>
+                <w:rStyle w:val="Hyperlink"/>
+                <w:noProof/>
+              </w:rPr>
+              <w:t>frmMain_Decrypt</w:t>
+            </w:r>
+            <w:r>
+              <w:rPr>
+                <w:noProof/>
+                <w:webHidden/>
+              </w:rPr>
+              <w:tab/>
+            </w:r>
+            <w:r>
+              <w:rPr>
+                <w:noProof/>
+                <w:webHidden/>
+              </w:rPr>
+              <w:fldChar w:fldCharType="begin"/>
+            </w:r>
+            <w:r>
+              <w:rPr>
+                <w:noProof/>
+                <w:webHidden/>
+              </w:rPr>
+              <w:instrText xml:space="preserve"> PAGEREF _Toc56016950 \h </w:instrText>
+            </w:r>
+            <w:r>
+              <w:rPr>
+                <w:noProof/>
+                <w:webHidden/>
+              </w:rPr>
+            </w:r>
+            <w:r>
+              <w:rPr>
+                <w:noProof/>
+                <w:webHidden/>
+              </w:rPr>
+              <w:fldChar w:fldCharType="separate"/>
+            </w:r>
+            <w:r>
+              <w:rPr>
+                <w:noProof/>
+                <w:webHidden/>
+              </w:rPr>
+              <w:t>6</w:t>
+            </w:r>
+            <w:r>
+              <w:rPr>
+                <w:noProof/>
+                <w:webHidden/>
+              </w:rPr>
+              <w:fldChar w:fldCharType="end"/>
+            </w:r>
+          </w:hyperlink>
+        </w:p>
+        <w:p>
+          <w:pPr>
+            <w:pStyle w:val="TOC2"/>
+            <w:tabs>
+              <w:tab w:val="right" w:leader="dot" w:pos="9016"/>
+            </w:tabs>
+            <w:rPr>
+              <w:rFonts w:eastAsiaTheme="minorEastAsia"/>
+              <w:noProof/>
+              <w:lang w:eastAsia="en-ZA"/>
+            </w:rPr>
+          </w:pPr>
+          <w:hyperlink w:anchor="_Toc56016951" w:history="1">
+            <w:r>
+              <w:rPr>
+                <w:rStyle w:val="Hyperlink"/>
+                <w:noProof/>
+              </w:rPr>
+              <w:t>frmMain_Decrypt data structures</w:t>
+            </w:r>
+            <w:r>
+              <w:rPr>
+                <w:noProof/>
+                <w:webHidden/>
+              </w:rPr>
+              <w:tab/>
+            </w:r>
+            <w:r>
+              <w:rPr>
+                <w:noProof/>
+                <w:webHidden/>
+              </w:rPr>
+              <w:fldChar w:fldCharType="begin"/>
+            </w:r>
+            <w:r>
+              <w:rPr>
+                <w:noProof/>
+                <w:webHidden/>
+              </w:rPr>
+              <w:instrText xml:space="preserve"> PAGEREF _Toc56016951 \h </w:instrText>
+            </w:r>
+            <w:r>
+              <w:rPr>
+                <w:noProof/>
+                <w:webHidden/>
+              </w:rPr>
+            </w:r>
+            <w:r>
+              <w:rPr>
+                <w:noProof/>
+                <w:webHidden/>
+              </w:rPr>
+              <w:fldChar w:fldCharType="separate"/>
+            </w:r>
+            <w:r>
+              <w:rPr>
+                <w:noProof/>
+                <w:webHidden/>
+              </w:rPr>
+              <w:t>6</w:t>
+            </w:r>
+            <w:r>
+              <w:rPr>
+                <w:noProof/>
+                <w:webHidden/>
+              </w:rPr>
+              <w:fldChar w:fldCharType="end"/>
+            </w:r>
+          </w:hyperlink>
+        </w:p>
+        <w:p>
+          <w:pPr>
+            <w:pStyle w:val="TOC3"/>
+            <w:tabs>
+              <w:tab w:val="right" w:leader="dot" w:pos="9016"/>
+            </w:tabs>
+            <w:rPr>
+              <w:rFonts w:eastAsiaTheme="minorEastAsia"/>
+              <w:noProof/>
+              <w:lang w:eastAsia="en-ZA"/>
+            </w:rPr>
+          </w:pPr>
+          <w:hyperlink w:anchor="_Toc56016952" w:history="1">
+            <w:r>
+              <w:rPr>
+                <w:rStyle w:val="Hyperlink"/>
+                <w:noProof/>
+              </w:rPr>
+              <w:t>Strings:</w:t>
+            </w:r>
+            <w:r>
+              <w:rPr>
+                <w:noProof/>
+                <w:webHidden/>
+              </w:rPr>
+              <w:tab/>
+            </w:r>
+            <w:r>
+              <w:rPr>
+                <w:noProof/>
+                <w:webHidden/>
+              </w:rPr>
+              <w:fldChar w:fldCharType="begin"/>
+            </w:r>
+            <w:r>
+              <w:rPr>
+                <w:noProof/>
+                <w:webHidden/>
+              </w:rPr>
+              <w:instrText xml:space="preserve"> PAGEREF _Toc56016952 \h </w:instrText>
+            </w:r>
+            <w:r>
+              <w:rPr>
+                <w:noProof/>
+                <w:webHidden/>
+              </w:rPr>
+            </w:r>
+            <w:r>
+              <w:rPr>
+                <w:noProof/>
+                <w:webHidden/>
+              </w:rPr>
+              <w:fldChar w:fldCharType="separate"/>
+            </w:r>
+            <w:r>
+              <w:rPr>
+                <w:noProof/>
+                <w:webHidden/>
+              </w:rPr>
+              <w:t>6</w:t>
+            </w:r>
+            <w:r>
+              <w:rPr>
+                <w:noProof/>
+                <w:webHidden/>
+              </w:rPr>
+              <w:fldChar w:fldCharType="end"/>
+            </w:r>
+          </w:hyperlink>
+        </w:p>
+        <w:p>
+          <w:pPr>
+            <w:pStyle w:val="TOC3"/>
+            <w:tabs>
+              <w:tab w:val="right" w:leader="dot" w:pos="9016"/>
+            </w:tabs>
+            <w:rPr>
+              <w:rFonts w:eastAsiaTheme="minorEastAsia"/>
+              <w:noProof/>
+              <w:lang w:eastAsia="en-ZA"/>
+            </w:rPr>
+          </w:pPr>
+          <w:hyperlink w:anchor="_Toc56016953" w:history="1">
+            <w:r>
+              <w:rPr>
+                <w:rStyle w:val="Hyperlink"/>
+                <w:noProof/>
+              </w:rPr>
+              <w:t>Integers:</w:t>
+            </w:r>
+            <w:r>
+              <w:rPr>
+                <w:noProof/>
+                <w:webHidden/>
+              </w:rPr>
+              <w:tab/>
+            </w:r>
+            <w:r>
+              <w:rPr>
+                <w:noProof/>
+                <w:webHidden/>
+              </w:rPr>
+              <w:fldChar w:fldCharType="begin"/>
+            </w:r>
+            <w:r>
+              <w:rPr>
+                <w:noProof/>
+                <w:webHidden/>
+              </w:rPr>
+              <w:instrText xml:space="preserve"> PAGEREF _Toc56016953 \h </w:instrText>
+            </w:r>
+            <w:r>
+              <w:rPr>
+                <w:noProof/>
+                <w:webHidden/>
+              </w:rPr>
+            </w:r>
+            <w:r>
+              <w:rPr>
+                <w:noProof/>
+                <w:webHidden/>
+              </w:rPr>
+              <w:fldChar w:fldCharType="separate"/>
+            </w:r>
+            <w:r>
+              <w:rPr>
+                <w:noProof/>
+                <w:webHidden/>
+              </w:rPr>
+              <w:t>6</w:t>
+            </w:r>
+            <w:r>
+              <w:rPr>
+                <w:noProof/>
+                <w:webHidden/>
+              </w:rPr>
+              <w:fldChar w:fldCharType="end"/>
+            </w:r>
+          </w:hyperlink>
+        </w:p>
+        <w:p>
+          <w:pPr>
+            <w:pStyle w:val="TOC2"/>
+            <w:tabs>
+              <w:tab w:val="right" w:leader="dot" w:pos="9016"/>
+            </w:tabs>
+            <w:rPr>
+              <w:rFonts w:eastAsiaTheme="minorEastAsia"/>
+              <w:noProof/>
+              <w:lang w:eastAsia="en-ZA"/>
+            </w:rPr>
+          </w:pPr>
+          <w:hyperlink w:anchor="_Toc56016954" w:history="1">
+            <w:r>
+              <w:rPr>
+                <w:rStyle w:val="Hyperlink"/>
+                <w:noProof/>
+              </w:rPr>
+              <w:t>frmMain_Encrypt IPO table</w:t>
+            </w:r>
+            <w:r>
+              <w:rPr>
+                <w:noProof/>
+                <w:webHidden/>
+              </w:rPr>
+              <w:tab/>
+            </w:r>
+            <w:r>
+              <w:rPr>
+                <w:noProof/>
+                <w:webHidden/>
+              </w:rPr>
+              <w:fldChar w:fldCharType="begin"/>
+            </w:r>
+            <w:r>
+              <w:rPr>
+                <w:noProof/>
+                <w:webHidden/>
+              </w:rPr>
+              <w:instrText xml:space="preserve"> PAGEREF _Toc56016954 \h </w:instrText>
+            </w:r>
+            <w:r>
+              <w:rPr>
+                <w:noProof/>
+                <w:webHidden/>
+              </w:rPr>
+            </w:r>
+            <w:r>
+              <w:rPr>
+                <w:noProof/>
+                <w:webHidden/>
+              </w:rPr>
+              <w:fldChar w:fldCharType="separate"/>
+            </w:r>
+            <w:r>
+              <w:rPr>
+                <w:noProof/>
+                <w:webHidden/>
+              </w:rPr>
+              <w:t>6</w:t>
             </w:r>
             <w:r>
               <w:rPr>
@@ -1394,14 +2092,14 @@
       <w:pPr>
         <w:pStyle w:val="Heading1"/>
       </w:pPr>
-      <w:bookmarkStart w:id="1" w:name="_Toc55381222"/>
-      <w:bookmarkStart w:id="2" w:name="_Toc55841191"/>
+      <w:bookmarkStart w:id="0" w:name="_Toc55381222"/>
+      <w:bookmarkStart w:id="1" w:name="_Toc56016941"/>
       <w:r>
         <w:lastRenderedPageBreak/>
         <w:t>Scenario</w:t>
       </w:r>
+      <w:bookmarkEnd w:id="0"/>
       <w:bookmarkEnd w:id="1"/>
-      <w:bookmarkEnd w:id="2"/>
       <w:r>
         <w:t xml:space="preserve"> </w:t>
       </w:r>
@@ -1409,19 +2107,55 @@
     <w:p/>
     <w:p>
       <w:r>
+        <w:t>An agency needs an application to add an added layer of security to the text communications between their branches. They need it to be a unique encryption that is not used</w:t>
+      </w:r>
+      <w:r>
+        <w:t xml:space="preserve"> by many people</w:t>
+      </w:r>
+      <w:r>
+        <w:t xml:space="preserve">. The string must be unrecognizable and needs to be able to be decrypted without the use of the program if needed. It needs to be a lightweight encryption so that it can be put onto smaller, less powerful devices to be used it the field. The program must not connect to any servers and must not require internet to function, I </w:t>
+      </w:r>
+      <w:r>
+        <w:t>need</w:t>
+      </w:r>
+      <w:r>
+        <w:t xml:space="preserve"> to be simple</w:t>
+      </w:r>
+      <w:r>
+        <w:t xml:space="preserve"> and easy</w:t>
+      </w:r>
+      <w:r>
+        <w:t xml:space="preserve"> to use</w:t>
+      </w:r>
+      <w:r>
+        <w:t>.</w:t>
+      </w:r>
+    </w:p>
+    <w:p>
+      <w:r>
+        <w:t>To solve this problem, I will make an application to encrypt and decrypt strings that can be sent or written and mailed without other people being able to decipher it. It will use a simple ascii shift containing 2 conditions that can be changed to make it more difficult to decrypt.</w:t>
+      </w:r>
+    </w:p>
+    <w:p>
+      <w:r>
+        <w:br/>
+      </w:r>
+    </w:p>
+    <w:p>
+      <w:r>
         <w:br w:type="page"/>
       </w:r>
     </w:p>
+    <w:p/>
     <w:p>
       <w:pPr>
         <w:pStyle w:val="Heading1"/>
       </w:pPr>
-      <w:bookmarkStart w:id="3" w:name="_Toc55841192"/>
-      <w:r>
-        <w:lastRenderedPageBreak/>
+      <w:bookmarkStart w:id="2" w:name="_Toc56016942"/>
+      <w:r>
         <w:t>User Requirements</w:t>
       </w:r>
-      <w:bookmarkEnd w:id="3"/>
+      <w:bookmarkEnd w:id="2"/>
     </w:p>
     <w:p>
       <w:r>
@@ -1446,7 +2180,17 @@
             <w:tcW w:w="2260" w:type="dxa"/>
           </w:tcPr>
           <w:p>
-            <w:r>
+            <w:pPr>
+              <w:rPr>
+                <w:sz w:val="28"/>
+                <w:szCs w:val="28"/>
+              </w:rPr>
+            </w:pPr>
+            <w:r>
+              <w:rPr>
+                <w:sz w:val="28"/>
+                <w:szCs w:val="28"/>
+              </w:rPr>
               <w:t>As a …</w:t>
             </w:r>
           </w:p>
@@ -1456,7 +2200,17 @@
             <w:tcW w:w="2279" w:type="dxa"/>
           </w:tcPr>
           <w:p>
-            <w:r>
+            <w:pPr>
+              <w:rPr>
+                <w:sz w:val="28"/>
+                <w:szCs w:val="28"/>
+              </w:rPr>
+            </w:pPr>
+            <w:r>
+              <w:rPr>
+                <w:sz w:val="28"/>
+                <w:szCs w:val="28"/>
+              </w:rPr>
               <w:t>I would like to …</w:t>
             </w:r>
           </w:p>
@@ -1466,7 +2220,17 @@
             <w:tcW w:w="2430" w:type="dxa"/>
           </w:tcPr>
           <w:p>
-            <w:r>
+            <w:pPr>
+              <w:rPr>
+                <w:sz w:val="28"/>
+                <w:szCs w:val="28"/>
+              </w:rPr>
+            </w:pPr>
+            <w:r>
+              <w:rPr>
+                <w:sz w:val="28"/>
+                <w:szCs w:val="28"/>
+              </w:rPr>
               <w:t>So that I can …</w:t>
             </w:r>
           </w:p>
@@ -1479,11 +2243,15 @@
             <w:pPr>
               <w:rPr>
                 <w:b/>
+                <w:sz w:val="28"/>
+                <w:szCs w:val="28"/>
               </w:rPr>
             </w:pPr>
             <w:r>
               <w:rPr>
                 <w:b/>
+                <w:sz w:val="28"/>
+                <w:szCs w:val="28"/>
               </w:rPr>
               <w:t xml:space="preserve">Acceptance test </w:t>
             </w:r>
@@ -1496,7 +2264,17 @@
             <w:tcW w:w="2260" w:type="dxa"/>
           </w:tcPr>
           <w:p>
-            <w:r>
+            <w:pPr>
+              <w:rPr>
+                <w:sz w:val="28"/>
+                <w:szCs w:val="28"/>
+              </w:rPr>
+            </w:pPr>
+            <w:r>
+              <w:rPr>
+                <w:sz w:val="28"/>
+                <w:szCs w:val="28"/>
+              </w:rPr>
               <w:t>Sender</w:t>
             </w:r>
           </w:p>
@@ -1506,11 +2284,18 @@
             <w:tcW w:w="2279" w:type="dxa"/>
           </w:tcPr>
           <w:p>
-            <w:r>
-              <w:t xml:space="preserve">Encrypt </w:t>
-            </w:r>
-            <w:r>
-              <w:t>the message</w:t>
+            <w:pPr>
+              <w:rPr>
+                <w:sz w:val="28"/>
+                <w:szCs w:val="28"/>
+              </w:rPr>
+            </w:pPr>
+            <w:r>
+              <w:rPr>
+                <w:sz w:val="28"/>
+                <w:szCs w:val="28"/>
+              </w:rPr>
+              <w:t>Encrypt the message</w:t>
             </w:r>
           </w:p>
         </w:tc>
@@ -1519,11 +2304,18 @@
             <w:tcW w:w="2430" w:type="dxa"/>
           </w:tcPr>
           <w:p>
-            <w:r>
-              <w:t>Send the message so that only the other person can read it</w:t>
-            </w:r>
-            <w:r>
-              <w:t xml:space="preserve"> </w:t>
+            <w:pPr>
+              <w:rPr>
+                <w:sz w:val="28"/>
+                <w:szCs w:val="28"/>
+              </w:rPr>
+            </w:pPr>
+            <w:r>
+              <w:rPr>
+                <w:sz w:val="28"/>
+                <w:szCs w:val="28"/>
+              </w:rPr>
+              <w:t xml:space="preserve">Send the message so that only the other person can read it </w:t>
             </w:r>
           </w:p>
         </w:tc>
@@ -1532,22 +2324,41 @@
             <w:tcW w:w="2047" w:type="dxa"/>
           </w:tcPr>
           <w:p>
+            <w:pPr>
+              <w:rPr>
+                <w:sz w:val="28"/>
+                <w:szCs w:val="28"/>
+              </w:rPr>
+            </w:pPr>
             <w:r>
               <w:rPr>
                 <w:b/>
+                <w:sz w:val="28"/>
+                <w:szCs w:val="28"/>
               </w:rPr>
               <w:t>Encrypt data</w:t>
             </w:r>
             <w:r>
+              <w:rPr>
+                <w:sz w:val="28"/>
+                <w:szCs w:val="28"/>
+              </w:rPr>
               <w:t xml:space="preserve"> – </w:t>
             </w:r>
           </w:p>
           <w:p>
-            <w:r>
-              <w:t xml:space="preserve">Data not </w:t>
-            </w:r>
-            <w:r>
-              <w:t xml:space="preserve">recognisable </w:t>
+            <w:pPr>
+              <w:rPr>
+                <w:sz w:val="28"/>
+                <w:szCs w:val="28"/>
+              </w:rPr>
+            </w:pPr>
+            <w:r>
+              <w:rPr>
+                <w:sz w:val="28"/>
+                <w:szCs w:val="28"/>
+              </w:rPr>
+              <w:t xml:space="preserve">Data not recognisable </w:t>
             </w:r>
           </w:p>
         </w:tc>
@@ -1558,7 +2369,17 @@
             <w:tcW w:w="2260" w:type="dxa"/>
           </w:tcPr>
           <w:p>
-            <w:r>
+            <w:pPr>
+              <w:rPr>
+                <w:sz w:val="28"/>
+                <w:szCs w:val="28"/>
+              </w:rPr>
+            </w:pPr>
+            <w:r>
+              <w:rPr>
+                <w:sz w:val="28"/>
+                <w:szCs w:val="28"/>
+              </w:rPr>
               <w:t>Receiver</w:t>
             </w:r>
           </w:p>
@@ -1568,7 +2389,17 @@
             <w:tcW w:w="2279" w:type="dxa"/>
           </w:tcPr>
           <w:p>
-            <w:r>
+            <w:pPr>
+              <w:rPr>
+                <w:sz w:val="28"/>
+                <w:szCs w:val="28"/>
+              </w:rPr>
+            </w:pPr>
+            <w:r>
+              <w:rPr>
+                <w:sz w:val="28"/>
+                <w:szCs w:val="28"/>
+              </w:rPr>
               <w:t>Decrypt the message</w:t>
             </w:r>
           </w:p>
@@ -1578,7 +2409,17 @@
             <w:tcW w:w="2430" w:type="dxa"/>
           </w:tcPr>
           <w:p>
-            <w:r>
+            <w:pPr>
+              <w:rPr>
+                <w:sz w:val="28"/>
+                <w:szCs w:val="28"/>
+              </w:rPr>
+            </w:pPr>
+            <w:r>
+              <w:rPr>
+                <w:sz w:val="28"/>
+                <w:szCs w:val="28"/>
+              </w:rPr>
               <w:t xml:space="preserve">Read the received message </w:t>
             </w:r>
           </w:p>
@@ -1588,23 +2429,55 @@
             <w:tcW w:w="2047" w:type="dxa"/>
           </w:tcPr>
           <w:p>
+            <w:pPr>
+              <w:rPr>
+                <w:sz w:val="28"/>
+                <w:szCs w:val="28"/>
+              </w:rPr>
+            </w:pPr>
             <w:r>
               <w:rPr>
                 <w:b/>
+                <w:sz w:val="28"/>
+                <w:szCs w:val="28"/>
               </w:rPr>
               <w:t>Decrypt data</w:t>
             </w:r>
             <w:r>
+              <w:rPr>
+                <w:sz w:val="28"/>
+                <w:szCs w:val="28"/>
+              </w:rPr>
               <w:t xml:space="preserve"> – </w:t>
             </w:r>
           </w:p>
           <w:p>
-            <w:r>
+            <w:pPr>
+              <w:rPr>
+                <w:sz w:val="28"/>
+                <w:szCs w:val="28"/>
+              </w:rPr>
+            </w:pPr>
+            <w:r>
+              <w:rPr>
+                <w:sz w:val="28"/>
+                <w:szCs w:val="28"/>
+              </w:rPr>
               <w:t xml:space="preserve">Data is recognisable </w:t>
             </w:r>
           </w:p>
           <w:p>
-            <w:r>
+            <w:pPr>
+              <w:rPr>
+                <w:sz w:val="28"/>
+                <w:szCs w:val="28"/>
+              </w:rPr>
+            </w:pPr>
+            <w:r>
+              <w:rPr>
+                <w:sz w:val="28"/>
+                <w:szCs w:val="28"/>
+              </w:rPr>
               <w:t xml:space="preserve"> </w:t>
             </w:r>
           </w:p>
@@ -1621,15 +2494,606 @@
       <w:pPr>
         <w:pStyle w:val="Heading1"/>
       </w:pPr>
-      <w:bookmarkStart w:id="4" w:name="_Toc55841193"/>
+      <w:bookmarkStart w:id="3" w:name="_Toc56016943"/>
       <w:r>
         <w:lastRenderedPageBreak/>
         <w:t>Navigation/Description of flow diagram</w:t>
       </w:r>
-      <w:bookmarkEnd w:id="4"/>
+      <w:bookmarkEnd w:id="3"/>
     </w:p>
     <w:p/>
     <w:p>
+      <w:r>
+        <w:rPr>
+          <w:noProof/>
+        </w:rPr>
+        <mc:AlternateContent>
+          <mc:Choice Requires="wps">
+            <w:drawing>
+              <wp:anchor distT="0" distB="0" distL="114300" distR="114300" simplePos="0" relativeHeight="251670528" behindDoc="0" locked="0" layoutInCell="1" allowOverlap="1" wp14:anchorId="6F40430C" wp14:editId="48704B19">
+                <wp:simplePos x="0" y="0"/>
+                <wp:positionH relativeFrom="column">
+                  <wp:posOffset>1325880</wp:posOffset>
+                </wp:positionH>
+                <wp:positionV relativeFrom="paragraph">
+                  <wp:posOffset>589915</wp:posOffset>
+                </wp:positionV>
+                <wp:extent cx="472440" cy="350520"/>
+                <wp:effectExtent l="38100" t="0" r="22860" b="49530"/>
+                <wp:wrapNone/>
+                <wp:docPr id="6" name="Straight Arrow Connector 6"/>
+                <wp:cNvGraphicFramePr/>
+                <a:graphic xmlns:a="http://schemas.openxmlformats.org/drawingml/2006/main">
+                  <a:graphicData uri="http://schemas.microsoft.com/office/word/2010/wordprocessingShape">
+                    <wps:wsp>
+                      <wps:cNvCnPr/>
+                      <wps:spPr>
+                        <a:xfrm flipH="1">
+                          <a:off x="0" y="0"/>
+                          <a:ext cx="472440" cy="350520"/>
+                        </a:xfrm>
+                        <a:prstGeom prst="straightConnector1">
+                          <a:avLst/>
+                        </a:prstGeom>
+                        <a:ln>
+                          <a:tailEnd type="triangle"/>
+                        </a:ln>
+                      </wps:spPr>
+                      <wps:style>
+                        <a:lnRef idx="1">
+                          <a:schemeClr val="accent1"/>
+                        </a:lnRef>
+                        <a:fillRef idx="0">
+                          <a:schemeClr val="accent1"/>
+                        </a:fillRef>
+                        <a:effectRef idx="0">
+                          <a:schemeClr val="accent1"/>
+                        </a:effectRef>
+                        <a:fontRef idx="minor">
+                          <a:schemeClr val="tx1"/>
+                        </a:fontRef>
+                      </wps:style>
+                      <wps:bodyPr/>
+                    </wps:wsp>
+                  </a:graphicData>
+                </a:graphic>
+                <wp14:sizeRelH relativeFrom="margin">
+                  <wp14:pctWidth>0</wp14:pctWidth>
+                </wp14:sizeRelH>
+                <wp14:sizeRelV relativeFrom="margin">
+                  <wp14:pctHeight>0</wp14:pctHeight>
+                </wp14:sizeRelV>
+              </wp:anchor>
+            </w:drawing>
+          </mc:Choice>
+          <mc:Fallback>
+            <w:pict>
+              <v:shapetype w14:anchorId="0BA7A5C4" id="_x0000_t32" coordsize="21600,21600" o:spt="32" o:oned="t" path="m,l21600,21600e" filled="f">
+                <v:path arrowok="t" fillok="f" o:connecttype="none"/>
+                <o:lock v:ext="edit" shapetype="t"/>
+              </v:shapetype>
+              <v:shape id="Straight Arrow Connector 6" o:spid="_x0000_s1026" type="#_x0000_t32" style="position:absolute;margin-left:104.4pt;margin-top:46.45pt;width:37.2pt;height:27.6pt;flip:x;z-index:251670528;visibility:visible;mso-wrap-style:square;mso-width-percent:0;mso-height-percent:0;mso-wrap-distance-left:9pt;mso-wrap-distance-top:0;mso-wrap-distance-right:9pt;mso-wrap-distance-bottom:0;mso-position-horizontal:absolute;mso-position-horizontal-relative:text;mso-position-vertical:absolute;mso-position-vertical-relative:text;mso-width-percent:0;mso-height-percent:0;mso-width-relative:margin;mso-height-relative:margin" o:gfxdata="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" strokecolor="#4472c4 [3204]" strokeweight=".5pt">
+                <v:stroke endarrow="block" joinstyle="miter"/>
+              </v:shape>
+            </w:pict>
+          </mc:Fallback>
+        </mc:AlternateContent>
+      </w:r>
+      <w:r>
+        <w:rPr>
+          <w:noProof/>
+        </w:rPr>
+        <mc:AlternateContent>
+          <mc:Choice Requires="wps">
+            <w:drawing>
+              <wp:anchor distT="0" distB="0" distL="114300" distR="114300" simplePos="0" relativeHeight="251669504" behindDoc="0" locked="0" layoutInCell="1" allowOverlap="1" wp14:anchorId="090D4395" wp14:editId="1FF6214A">
+                <wp:simplePos x="0" y="0"/>
+                <wp:positionH relativeFrom="column">
+                  <wp:posOffset>1922780</wp:posOffset>
+                </wp:positionH>
+                <wp:positionV relativeFrom="paragraph">
+                  <wp:posOffset>1141730</wp:posOffset>
+                </wp:positionV>
+                <wp:extent cx="972820" cy="45719"/>
+                <wp:effectExtent l="19050" t="76200" r="17780" b="50165"/>
+                <wp:wrapNone/>
+                <wp:docPr id="5" name="Straight Arrow Connector 5"/>
+                <wp:cNvGraphicFramePr/>
+                <a:graphic xmlns:a="http://schemas.openxmlformats.org/drawingml/2006/main">
+                  <a:graphicData uri="http://schemas.microsoft.com/office/word/2010/wordprocessingShape">
+                    <wps:wsp>
+                      <wps:cNvCnPr/>
+                      <wps:spPr>
+                        <a:xfrm flipH="1" flipV="1">
+                          <a:off x="0" y="0"/>
+                          <a:ext cx="972820" cy="45719"/>
+                        </a:xfrm>
+                        <a:prstGeom prst="straightConnector1">
+                          <a:avLst/>
+                        </a:prstGeom>
+                        <a:ln>
+                          <a:tailEnd type="triangle"/>
+                        </a:ln>
+                      </wps:spPr>
+                      <wps:style>
+                        <a:lnRef idx="1">
+                          <a:schemeClr val="accent1"/>
+                        </a:lnRef>
+                        <a:fillRef idx="0">
+                          <a:schemeClr val="accent1"/>
+                        </a:fillRef>
+                        <a:effectRef idx="0">
+                          <a:schemeClr val="accent1"/>
+                        </a:effectRef>
+                        <a:fontRef idx="minor">
+                          <a:schemeClr val="tx1"/>
+                        </a:fontRef>
+                      </wps:style>
+                      <wps:bodyPr/>
+                    </wps:wsp>
+                  </a:graphicData>
+                </a:graphic>
+                <wp14:sizeRelH relativeFrom="margin">
+                  <wp14:pctWidth>0</wp14:pctWidth>
+                </wp14:sizeRelH>
+                <wp14:sizeRelV relativeFrom="margin">
+                  <wp14:pctHeight>0</wp14:pctHeight>
+                </wp14:sizeRelV>
+              </wp:anchor>
+            </w:drawing>
+          </mc:Choice>
+          <mc:Fallback>
+            <w:pict>
+              <v:shape w14:anchorId="5D8067FB" id="Straight Arrow Connector 5" o:spid="_x0000_s1026" type="#_x0000_t32" style="position:absolute;margin-left:151.4pt;margin-top:89.9pt;width:76.6pt;height:3.6pt;flip:x y;z-index:251669504;visibility:visible;mso-wrap-style:square;mso-width-percent:0;mso-height-percent:0;mso-wrap-distance-left:9pt;mso-wrap-distance-top:0;mso-wrap-distance-right:9pt;mso-wrap-distance-bottom:0;mso-position-horizontal:absolute;mso-position-horizontal-relative:text;mso-position-vertical:absolute;mso-position-vertical-relative:text;mso-width-percent:0;mso-height-percent:0;mso-width-relative:margin;mso-height-relative:margin" o:gfxdata="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" strokecolor="#4472c4 [3204]" strokeweight=".5pt">
+                <v:stroke endarrow="block" joinstyle="miter"/>
+              </v:shape>
+            </w:pict>
+          </mc:Fallback>
+        </mc:AlternateContent>
+      </w:r>
+      <w:r>
+        <w:rPr>
+          <w:noProof/>
+        </w:rPr>
+        <mc:AlternateContent>
+          <mc:Choice Requires="wps">
+            <w:drawing>
+              <wp:anchor distT="0" distB="0" distL="114300" distR="114300" simplePos="0" relativeHeight="251668480" behindDoc="0" locked="0" layoutInCell="1" allowOverlap="1" wp14:anchorId="77D8C062" wp14:editId="358A3E19">
+                <wp:simplePos x="0" y="0"/>
+                <wp:positionH relativeFrom="column">
+                  <wp:posOffset>1866900</wp:posOffset>
+                </wp:positionH>
+                <wp:positionV relativeFrom="paragraph">
+                  <wp:posOffset>1355090</wp:posOffset>
+                </wp:positionV>
+                <wp:extent cx="944880" cy="45719"/>
+                <wp:effectExtent l="0" t="57150" r="26670" b="50165"/>
+                <wp:wrapNone/>
+                <wp:docPr id="4" name="Straight Arrow Connector 4"/>
+                <wp:cNvGraphicFramePr/>
+                <a:graphic xmlns:a="http://schemas.openxmlformats.org/drawingml/2006/main">
+                  <a:graphicData uri="http://schemas.microsoft.com/office/word/2010/wordprocessingShape">
+                    <wps:wsp>
+                      <wps:cNvCnPr/>
+                      <wps:spPr>
+                        <a:xfrm flipV="1">
+                          <a:off x="0" y="0"/>
+                          <a:ext cx="944880" cy="45719"/>
+                        </a:xfrm>
+                        <a:prstGeom prst="straightConnector1">
+                          <a:avLst/>
+                        </a:prstGeom>
+                        <a:ln>
+                          <a:tailEnd type="triangle"/>
+                        </a:ln>
+                      </wps:spPr>
+                      <wps:style>
+                        <a:lnRef idx="1">
+                          <a:schemeClr val="accent1"/>
+                        </a:lnRef>
+                        <a:fillRef idx="0">
+                          <a:schemeClr val="accent1"/>
+                        </a:fillRef>
+                        <a:effectRef idx="0">
+                          <a:schemeClr val="accent1"/>
+                        </a:effectRef>
+                        <a:fontRef idx="minor">
+                          <a:schemeClr val="tx1"/>
+                        </a:fontRef>
+                      </wps:style>
+                      <wps:bodyPr/>
+                    </wps:wsp>
+                  </a:graphicData>
+                </a:graphic>
+                <wp14:sizeRelH relativeFrom="margin">
+                  <wp14:pctWidth>0</wp14:pctWidth>
+                </wp14:sizeRelH>
+                <wp14:sizeRelV relativeFrom="margin">
+                  <wp14:pctHeight>0</wp14:pctHeight>
+                </wp14:sizeRelV>
+              </wp:anchor>
+            </w:drawing>
+          </mc:Choice>
+          <mc:Fallback>
+            <w:pict>
+              <v:shape w14:anchorId="38403B8C" id="Straight Arrow Connector 4" o:spid="_x0000_s1026" type="#_x0000_t32" style="position:absolute;margin-left:147pt;margin-top:106.7pt;width:74.4pt;height:3.6pt;flip:y;z-index:251668480;visibility:visible;mso-wrap-style:square;mso-width-percent:0;mso-height-percent:0;mso-wrap-distance-left:9pt;mso-wrap-distance-top:0;mso-wrap-distance-right:9pt;mso-wrap-distance-bottom:0;mso-position-horizontal:absolute;mso-position-horizontal-relative:text;mso-position-vertical:absolute;mso-position-vertical-relative:text;mso-width-percent:0;mso-height-percent:0;mso-width-relative:margin;mso-height-relative:margin" o:gfxdata="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" strokecolor="#4472c4 [3204]" strokeweight=".5pt">
+                <v:stroke endarrow="block" joinstyle="miter"/>
+              </v:shape>
+            </w:pict>
+          </mc:Fallback>
+        </mc:AlternateContent>
+      </w:r>
+      <w:r>
+        <w:rPr>
+          <w:noProof/>
+        </w:rPr>
+        <mc:AlternateContent>
+          <mc:Choice Requires="wps">
+            <w:drawing>
+              <wp:anchor distT="0" distB="0" distL="114300" distR="114300" simplePos="0" relativeHeight="251671552" behindDoc="0" locked="0" layoutInCell="1" allowOverlap="1" wp14:anchorId="379078C2" wp14:editId="0A9AB92D">
+                <wp:simplePos x="0" y="0"/>
+                <wp:positionH relativeFrom="column">
+                  <wp:posOffset>2811780</wp:posOffset>
+                </wp:positionH>
+                <wp:positionV relativeFrom="paragraph">
+                  <wp:posOffset>589915</wp:posOffset>
+                </wp:positionV>
+                <wp:extent cx="434340" cy="297180"/>
+                <wp:effectExtent l="0" t="0" r="80010" b="64770"/>
+                <wp:wrapNone/>
+                <wp:docPr id="7" name="Straight Arrow Connector 7"/>
+                <wp:cNvGraphicFramePr/>
+                <a:graphic xmlns:a="http://schemas.openxmlformats.org/drawingml/2006/main">
+                  <a:graphicData uri="http://schemas.microsoft.com/office/word/2010/wordprocessingShape">
+                    <wps:wsp>
+                      <wps:cNvCnPr/>
+                      <wps:spPr>
+                        <a:xfrm>
+                          <a:off x="0" y="0"/>
+                          <a:ext cx="434340" cy="297180"/>
+                        </a:xfrm>
+                        <a:prstGeom prst="straightConnector1">
+                          <a:avLst/>
+                        </a:prstGeom>
+                        <a:ln>
+                          <a:tailEnd type="triangle"/>
+                        </a:ln>
+                      </wps:spPr>
+                      <wps:style>
+                        <a:lnRef idx="1">
+                          <a:schemeClr val="accent1"/>
+                        </a:lnRef>
+                        <a:fillRef idx="0">
+                          <a:schemeClr val="accent1"/>
+                        </a:fillRef>
+                        <a:effectRef idx="0">
+                          <a:schemeClr val="accent1"/>
+                        </a:effectRef>
+                        <a:fontRef idx="minor">
+                          <a:schemeClr val="tx1"/>
+                        </a:fontRef>
+                      </wps:style>
+                      <wps:bodyPr/>
+                    </wps:wsp>
+                  </a:graphicData>
+                </a:graphic>
+                <wp14:sizeRelH relativeFrom="margin">
+                  <wp14:pctWidth>0</wp14:pctWidth>
+                </wp14:sizeRelH>
+                <wp14:sizeRelV relativeFrom="margin">
+                  <wp14:pctHeight>0</wp14:pctHeight>
+                </wp14:sizeRelV>
+              </wp:anchor>
+            </w:drawing>
+          </mc:Choice>
+          <mc:Fallback>
+            <w:pict>
+              <v:shape w14:anchorId="186338D7" id="Straight Arrow Connector 7" o:spid="_x0000_s1026" type="#_x0000_t32" style="position:absolute;margin-left:221.4pt;margin-top:46.45pt;width:34.2pt;height:23.4pt;z-index:251671552;visibility:visible;mso-wrap-style:square;mso-width-percent:0;mso-height-percent:0;mso-wrap-distance-left:9pt;mso-wrap-distance-top:0;mso-wrap-distance-right:9pt;mso-wrap-distance-bottom:0;mso-position-horizontal:absolute;mso-position-horizontal-relative:text;mso-position-vertical:absolute;mso-position-vertical-relative:text;mso-width-percent:0;mso-height-percent:0;mso-width-relative:margin;mso-height-relative:margin" o:gfxdata="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" strokecolor="#4472c4 [3204]" strokeweight=".5pt">
+                <v:stroke endarrow="block" joinstyle="miter"/>
+              </v:shape>
+            </w:pict>
+          </mc:Fallback>
+        </mc:AlternateContent>
+      </w:r>
+      <w:r>
+        <w:rPr>
+          <w:noProof/>
+        </w:rPr>
+        <mc:AlternateContent>
+          <mc:Choice Requires="wps">
+            <w:drawing>
+              <wp:anchor distT="0" distB="0" distL="114300" distR="114300" simplePos="0" relativeHeight="251665408" behindDoc="0" locked="0" layoutInCell="1" allowOverlap="1" wp14:anchorId="22957349" wp14:editId="102FBF16">
+                <wp:simplePos x="0" y="0"/>
+                <wp:positionH relativeFrom="column">
+                  <wp:posOffset>205740</wp:posOffset>
+                </wp:positionH>
+                <wp:positionV relativeFrom="paragraph">
+                  <wp:posOffset>937260</wp:posOffset>
+                </wp:positionV>
+                <wp:extent cx="1717040" cy="897890"/>
+                <wp:effectExtent l="0" t="0" r="16510" b="16510"/>
+                <wp:wrapNone/>
+                <wp:docPr id="1" name="Flowchart: Alternate Process 1"/>
+                <wp:cNvGraphicFramePr/>
+                <a:graphic xmlns:a="http://schemas.openxmlformats.org/drawingml/2006/main">
+                  <a:graphicData uri="http://schemas.microsoft.com/office/word/2010/wordprocessingShape">
+                    <wps:wsp>
+                      <wps:cNvSpPr/>
+                      <wps:spPr>
+                        <a:xfrm>
+                          <a:off x="0" y="0"/>
+                          <a:ext cx="1717040" cy="897890"/>
+                        </a:xfrm>
+                        <a:prstGeom prst="flowChartAlternateProcess">
+                          <a:avLst/>
+                        </a:prstGeom>
+                      </wps:spPr>
+                      <wps:style>
+                        <a:lnRef idx="2">
+                          <a:schemeClr val="accent1">
+                            <a:shade val="50000"/>
+                          </a:schemeClr>
+                        </a:lnRef>
+                        <a:fillRef idx="1">
+                          <a:schemeClr val="accent1"/>
+                        </a:fillRef>
+                        <a:effectRef idx="0">
+                          <a:schemeClr val="accent1"/>
+                        </a:effectRef>
+                        <a:fontRef idx="minor">
+                          <a:schemeClr val="lt1"/>
+                        </a:fontRef>
+                      </wps:style>
+                      <wps:txbx>
+                        <w:txbxContent>
+                          <w:p>
+                            <w:pPr>
+                              <w:jc w:val="center"/>
+                            </w:pPr>
+                            <w:r>
+                              <w:t>Encrypt Tab</w:t>
+                            </w:r>
+                          </w:p>
+                        </w:txbxContent>
+                      </wps:txbx>
+                      <wps:bodyPr rot="0" spcFirstLastPara="0" vertOverflow="overflow" horzOverflow="overflow" vert="horz" wrap="square" lIns="91440" tIns="45720" rIns="91440" bIns="45720" numCol="1" spcCol="0" rtlCol="0" fromWordArt="0" anchor="ctr" anchorCtr="0" forceAA="0" compatLnSpc="1">
+                        <a:prstTxWarp prst="textNoShape">
+                          <a:avLst/>
+                        </a:prstTxWarp>
+                        <a:noAutofit/>
+                      </wps:bodyPr>
+                    </wps:wsp>
+                  </a:graphicData>
+                </a:graphic>
+              </wp:anchor>
+            </w:drawing>
+          </mc:Choice>
+          <mc:Fallback>
+            <w:pict>
+              <v:shapetype w14:anchorId="22957349" id="_x0000_t176" coordsize="21600,21600" o:spt="176" adj="2700" path="m@0,qx0@0l0@2qy@0,21600l@1,21600qx21600@2l21600@0qy@1,xe">
+                <v:stroke joinstyle="miter"/>
+                <v:formulas>
+                  <v:f eqn="val #0"/>
+                  <v:f eqn="sum width 0 #0"/>
+                  <v:f eqn="sum height 0 #0"/>
+                  <v:f eqn="prod @0 2929 10000"/>
+                  <v:f eqn="sum width 0 @3"/>
+                  <v:f eqn="sum height 0 @3"/>
+                  <v:f eqn="val width"/>
+                  <v:f eqn="val height"/>
+                  <v:f eqn="prod width 1 2"/>
+                  <v:f eqn="prod height 1 2"/>
+                </v:formulas>
+                <v:path gradientshapeok="t" limo="10800,10800" o:connecttype="custom" o:connectlocs="@8,0;0,@9;@8,@7;@6,@9" textboxrect="@3,@3,@4,@5"/>
+              </v:shapetype>
+              <v:shape id="Flowchart: Alternate Process 1" o:spid="_x0000_s1028" type="#_x0000_t176" style="position:absolute;margin-left:16.2pt;margin-top:73.8pt;width:135.2pt;height:70.7pt;z-index:251665408;visibility:visible;mso-wrap-style:square;mso-wrap-distance-left:9pt;mso-wrap-distance-top:0;mso-wrap-distance-right:9pt;mso-wrap-distance-bottom:0;mso-position-horizontal:absolute;mso-position-horizontal-relative:text;mso-position-vertical:absolute;mso-position-vertical-relative:text;v-text-anchor:middle" o:gfxdata="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" fillcolor="#4472c4 [3204]" strokecolor="#1f3763 [1604]" strokeweight="1pt">
+                <v:textbox>
+                  <w:txbxContent>
+                    <w:p>
+                      <w:pPr>
+                        <w:jc w:val="center"/>
+                      </w:pPr>
+                      <w:r>
+                        <w:t>Encrypt Tab</w:t>
+                      </w:r>
+                    </w:p>
+                  </w:txbxContent>
+                </v:textbox>
+              </v:shape>
+            </w:pict>
+          </mc:Fallback>
+        </mc:AlternateContent>
+      </w:r>
+      <w:r>
+        <w:rPr>
+          <w:noProof/>
+        </w:rPr>
+        <mc:AlternateContent>
+          <mc:Choice Requires="wps">
+            <w:drawing>
+              <wp:anchor distT="0" distB="0" distL="114300" distR="114300" simplePos="0" relativeHeight="251667456" behindDoc="0" locked="0" layoutInCell="1" allowOverlap="1" wp14:anchorId="7C7F2EB0" wp14:editId="7DDD72F6">
+                <wp:simplePos x="0" y="0"/>
+                <wp:positionH relativeFrom="column">
+                  <wp:posOffset>2811780</wp:posOffset>
+                </wp:positionH>
+                <wp:positionV relativeFrom="paragraph">
+                  <wp:posOffset>940435</wp:posOffset>
+                </wp:positionV>
+                <wp:extent cx="1717040" cy="897890"/>
+                <wp:effectExtent l="0" t="0" r="16510" b="16510"/>
+                <wp:wrapNone/>
+                <wp:docPr id="3" name="Flowchart: Alternate Process 3"/>
+                <wp:cNvGraphicFramePr/>
+                <a:graphic xmlns:a="http://schemas.openxmlformats.org/drawingml/2006/main">
+                  <a:graphicData uri="http://schemas.microsoft.com/office/word/2010/wordprocessingShape">
+                    <wps:wsp>
+                      <wps:cNvSpPr/>
+                      <wps:spPr>
+                        <a:xfrm>
+                          <a:off x="0" y="0"/>
+                          <a:ext cx="1717040" cy="897890"/>
+                        </a:xfrm>
+                        <a:prstGeom prst="flowChartAlternateProcess">
+                          <a:avLst/>
+                        </a:prstGeom>
+                      </wps:spPr>
+                      <wps:style>
+                        <a:lnRef idx="2">
+                          <a:schemeClr val="accent1">
+                            <a:shade val="50000"/>
+                          </a:schemeClr>
+                        </a:lnRef>
+                        <a:fillRef idx="1">
+                          <a:schemeClr val="accent1"/>
+                        </a:fillRef>
+                        <a:effectRef idx="0">
+                          <a:schemeClr val="accent1"/>
+                        </a:effectRef>
+                        <a:fontRef idx="minor">
+                          <a:schemeClr val="lt1"/>
+                        </a:fontRef>
+                      </wps:style>
+                      <wps:txbx>
+                        <w:txbxContent>
+                          <w:p>
+                            <w:pPr>
+                              <w:jc w:val="center"/>
+                            </w:pPr>
+                            <w:r>
+                              <w:t>Decrypt Tab</w:t>
+                            </w:r>
+                          </w:p>
+                        </w:txbxContent>
+                      </wps:txbx>
+                      <wps:bodyPr rot="0" spcFirstLastPara="0" vertOverflow="overflow" horzOverflow="overflow" vert="horz" wrap="square" lIns="91440" tIns="45720" rIns="91440" bIns="45720" numCol="1" spcCol="0" rtlCol="0" fromWordArt="0" anchor="ctr" anchorCtr="0" forceAA="0" compatLnSpc="1">
+                        <a:prstTxWarp prst="textNoShape">
+                          <a:avLst/>
+                        </a:prstTxWarp>
+                        <a:noAutofit/>
+                      </wps:bodyPr>
+                    </wps:wsp>
+                  </a:graphicData>
+                </a:graphic>
+              </wp:anchor>
+            </w:drawing>
+          </mc:Choice>
+          <mc:Fallback>
+            <w:pict>
+              <v:shape w14:anchorId="7C7F2EB0" id="Flowchart: Alternate Process 3" o:spid="_x0000_s1029" type="#_x0000_t176" style="position:absolute;margin-left:221.4pt;margin-top:74.05pt;width:135.2pt;height:70.7pt;z-index:251667456;visibility:visible;mso-wrap-style:square;mso-wrap-distance-left:9pt;mso-wrap-distance-top:0;mso-wrap-distance-right:9pt;mso-wrap-distance-bottom:0;mso-position-horizontal:absolute;mso-position-horizontal-relative:text;mso-position-vertical:absolute;mso-position-vertical-relative:text;v-text-anchor:middle" o:gfxdata="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" fillcolor="#4472c4 [3204]" strokecolor="#1f3763 [1604]" strokeweight="1pt">
+                <v:textbox>
+                  <w:txbxContent>
+                    <w:p>
+                      <w:pPr>
+                        <w:jc w:val="center"/>
+                      </w:pPr>
+                      <w:r>
+                        <w:t>Decrypt Tab</w:t>
+                      </w:r>
+                    </w:p>
+                  </w:txbxContent>
+                </v:textbox>
+              </v:shape>
+            </w:pict>
+          </mc:Fallback>
+        </mc:AlternateContent>
+      </w:r>
+      <w:r>
+        <w:rPr>
+          <w:noProof/>
+        </w:rPr>
+        <mc:AlternateContent>
+          <mc:Choice Requires="wps">
+            <w:drawing>
+              <wp:anchor distT="0" distB="0" distL="114300" distR="114300" simplePos="0" relativeHeight="251663360" behindDoc="0" locked="0" layoutInCell="1" allowOverlap="1" wp14:anchorId="3F53888A" wp14:editId="7290A400">
+                <wp:simplePos x="0" y="0"/>
+                <wp:positionH relativeFrom="column">
+                  <wp:posOffset>1600200</wp:posOffset>
+                </wp:positionH>
+                <wp:positionV relativeFrom="paragraph">
+                  <wp:posOffset>152400</wp:posOffset>
+                </wp:positionV>
+                <wp:extent cx="1463040" cy="436880"/>
+                <wp:effectExtent l="0" t="0" r="22860" b="20320"/>
+                <wp:wrapNone/>
+                <wp:docPr id="2" name="Flowchart: Terminator 2"/>
+                <wp:cNvGraphicFramePr/>
+                <a:graphic xmlns:a="http://schemas.openxmlformats.org/drawingml/2006/main">
+                  <a:graphicData uri="http://schemas.microsoft.com/office/word/2010/wordprocessingShape">
+                    <wps:wsp>
+                      <wps:cNvSpPr/>
+                      <wps:spPr>
+                        <a:xfrm>
+                          <a:off x="0" y="0"/>
+                          <a:ext cx="1463040" cy="436880"/>
+                        </a:xfrm>
+                        <a:prstGeom prst="flowChartTerminator">
+                          <a:avLst/>
+                        </a:prstGeom>
+                      </wps:spPr>
+                      <wps:style>
+                        <a:lnRef idx="2">
+                          <a:schemeClr val="accent1">
+                            <a:shade val="50000"/>
+                          </a:schemeClr>
+                        </a:lnRef>
+                        <a:fillRef idx="1">
+                          <a:schemeClr val="accent1"/>
+                        </a:fillRef>
+                        <a:effectRef idx="0">
+                          <a:schemeClr val="accent1"/>
+                        </a:effectRef>
+                        <a:fontRef idx="minor">
+                          <a:schemeClr val="lt1"/>
+                        </a:fontRef>
+                      </wps:style>
+                      <wps:txbx>
+                        <w:txbxContent>
+                          <w:p>
+                            <w:pPr>
+                              <w:jc w:val="center"/>
+                            </w:pPr>
+                            <w:r>
+                              <w:t>Main Form</w:t>
+                            </w:r>
+                          </w:p>
+                        </w:txbxContent>
+                      </wps:txbx>
+                      <wps:bodyPr rot="0" spcFirstLastPara="0" vertOverflow="overflow" horzOverflow="overflow" vert="horz" wrap="square" lIns="91440" tIns="45720" rIns="91440" bIns="45720" numCol="1" spcCol="0" rtlCol="0" fromWordArt="0" anchor="ctr" anchorCtr="0" forceAA="0" compatLnSpc="1">
+                        <a:prstTxWarp prst="textNoShape">
+                          <a:avLst/>
+                        </a:prstTxWarp>
+                        <a:noAutofit/>
+                      </wps:bodyPr>
+                    </wps:wsp>
+                  </a:graphicData>
+                </a:graphic>
+              </wp:anchor>
+            </w:drawing>
+          </mc:Choice>
+          <mc:Fallback>
+            <w:pict>
+              <v:shapetype w14:anchorId="3F53888A" id="_x0000_t116" coordsize="21600,21600" o:spt="116" path="m3475,qx,10800,3475,21600l18125,21600qx21600,10800,18125,xe">
+                <v:stroke joinstyle="miter"/>
+                <v:path gradientshapeok="t" o:connecttype="rect" textboxrect="1018,3163,20582,18437"/>
+              </v:shapetype>
+              <v:shape id="Flowchart: Terminator 2" o:spid="_x0000_s1030" type="#_x0000_t116" style="position:absolute;margin-left:126pt;margin-top:12pt;width:115.2pt;height:34.4pt;z-index:251663360;visibility:visible;mso-wrap-style:square;mso-wrap-distance-left:9pt;mso-wrap-distance-top:0;mso-wrap-distance-right:9pt;mso-wrap-distance-bottom:0;mso-position-horizontal:absolute;mso-position-horizontal-relative:text;mso-position-vertical:absolute;mso-position-vertical-relative:text;v-text-anchor:middle" o:gfxdata="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" fillcolor="#4472c4 [3204]" strokecolor="#1f3763 [1604]" strokeweight="1pt">
+                <v:textbox>
+                  <w:txbxContent>
+                    <w:p>
+                      <w:pPr>
+                        <w:jc w:val="center"/>
+                      </w:pPr>
+                      <w:r>
+                        <w:t>Main Form</w:t>
+                      </w:r>
+                    </w:p>
+                  </w:txbxContent>
+                </v:textbox>
+              </v:shape>
+            </w:pict>
+          </mc:Fallback>
+        </mc:AlternateContent>
+      </w:r>
       <w:r>
         <w:br w:type="page"/>
       </w:r>
@@ -1638,17 +3102,1359 @@
       <w:pPr>
         <w:pStyle w:val="Heading1"/>
       </w:pPr>
-      <w:bookmarkStart w:id="5" w:name="_Toc55841194"/>
+      <w:bookmarkStart w:id="4" w:name="_Toc56016944"/>
       <w:r>
         <w:lastRenderedPageBreak/>
         <w:t>GUI design</w:t>
       </w:r>
+      <w:bookmarkEnd w:id="4"/>
+    </w:p>
+    <w:p>
+      <w:pPr>
+        <w:pStyle w:val="Heading2"/>
+      </w:pPr>
+      <w:bookmarkStart w:id="5" w:name="_Toc56016945"/>
+      <w:proofErr w:type="spellStart"/>
+      <w:r>
+        <w:t>frmMain</w:t>
+      </w:r>
+      <w:r>
+        <w:t>_Encrypt</w:t>
+      </w:r>
       <w:bookmarkEnd w:id="5"/>
+      <w:proofErr w:type="spellEnd"/>
     </w:p>
+    <w:p>
+      <w:r>
+        <w:rPr>
+          <w:noProof/>
+        </w:rPr>
+        <w:drawing>
+          <wp:anchor distT="0" distB="0" distL="114300" distR="114300" simplePos="0" relativeHeight="251672576" behindDoc="0" locked="0" layoutInCell="1" allowOverlap="1" wp14:anchorId="10F7A197" wp14:editId="42547CBA">
+            <wp:simplePos x="0" y="0"/>
+            <wp:positionH relativeFrom="column">
+              <wp:posOffset>-259080</wp:posOffset>
+            </wp:positionH>
+            <wp:positionV relativeFrom="paragraph">
+              <wp:posOffset>114300</wp:posOffset>
+            </wp:positionV>
+            <wp:extent cx="3970020" cy="2703830"/>
+            <wp:effectExtent l="0" t="0" r="0" b="1270"/>
+            <wp:wrapSquare wrapText="bothSides"/>
+            <wp:docPr id="9" name="Picture 9"/>
+            <wp:cNvGraphicFramePr>
+              <a:graphicFrameLocks xmlns:a="http://schemas.openxmlformats.org/drawingml/2006/main" noChangeAspect="1"/>
+            </wp:cNvGraphicFramePr>
+            <a:graphic xmlns:a="http://schemas.openxmlformats.org/drawingml/2006/main">
+              <a:graphicData uri="http://schemas.openxmlformats.org/drawingml/2006/picture">
+                <pic:pic xmlns:pic="http://schemas.openxmlformats.org/drawingml/2006/picture">
+                  <pic:nvPicPr>
+                    <pic:cNvPr id="0" name="Picture 2"/>
+                    <pic:cNvPicPr>
+                      <a:picLocks noChangeAspect="1" noChangeArrowheads="1"/>
+                    </pic:cNvPicPr>
+                  </pic:nvPicPr>
+                  <pic:blipFill>
+                    <a:blip r:embed="rId8" cstate="print">
+                      <a:extLst>
+                        <a:ext uri="{28A0092B-C50C-407E-A947-70E740481C1C}">
+                          <a14:useLocalDpi xmlns:a14="http://schemas.microsoft.com/office/drawing/2010/main" val="0"/>
+                        </a:ext>
+                      </a:extLst>
+                    </a:blip>
+                    <a:srcRect/>
+                    <a:stretch>
+                      <a:fillRect/>
+                    </a:stretch>
+                  </pic:blipFill>
+                  <pic:spPr bwMode="auto">
+                    <a:xfrm>
+                      <a:off x="0" y="0"/>
+                      <a:ext cx="3970020" cy="2703830"/>
+                    </a:xfrm>
+                    <a:prstGeom prst="rect">
+                      <a:avLst/>
+                    </a:prstGeom>
+                    <a:noFill/>
+                    <a:ln>
+                      <a:noFill/>
+                    </a:ln>
+                  </pic:spPr>
+                </pic:pic>
+              </a:graphicData>
+            </a:graphic>
+            <wp14:sizeRelH relativeFrom="page">
+              <wp14:pctWidth>0</wp14:pctWidth>
+            </wp14:sizeRelH>
+            <wp14:sizeRelV relativeFrom="page">
+              <wp14:pctHeight>0</wp14:pctHeight>
+            </wp14:sizeRelV>
+          </wp:anchor>
+        </w:drawing>
+      </w:r>
+    </w:p>
+    <w:p>
+      <w:pPr>
+        <w:pStyle w:val="Heading2"/>
+      </w:pPr>
+      <w:bookmarkStart w:id="6" w:name="_Toc56016946"/>
+      <w:proofErr w:type="spellStart"/>
+      <w:r>
+        <w:t>frmMain_Encrypt</w:t>
+      </w:r>
+      <w:proofErr w:type="spellEnd"/>
+      <w:r>
+        <w:t xml:space="preserve"> data structures</w:t>
+      </w:r>
+      <w:bookmarkEnd w:id="6"/>
+      <w:r>
+        <w:t xml:space="preserve"> </w:t>
+      </w:r>
+    </w:p>
+    <w:p>
+      <w:r>
+        <w:t xml:space="preserve">variables that I will use </w:t>
+      </w:r>
+    </w:p>
+    <w:p>
+      <w:pPr>
+        <w:pStyle w:val="Heading3"/>
+      </w:pPr>
+      <w:bookmarkStart w:id="7" w:name="_Toc56016947"/>
+      <w:r>
+        <w:t>Strings</w:t>
+      </w:r>
+      <w:r>
+        <w:t>:</w:t>
+      </w:r>
+      <w:bookmarkEnd w:id="7"/>
+    </w:p>
+    <w:p>
+      <w:proofErr w:type="spellStart"/>
+      <w:r>
+        <w:t>sInput_enc</w:t>
+      </w:r>
+      <w:proofErr w:type="spellEnd"/>
+      <w:r>
+        <w:t xml:space="preserve"> – the message input.</w:t>
+      </w:r>
+    </w:p>
+    <w:p>
+      <w:proofErr w:type="spellStart"/>
+      <w:r>
+        <w:t>sOutput_enc</w:t>
+      </w:r>
+      <w:proofErr w:type="spellEnd"/>
+      <w:r>
+        <w:t xml:space="preserve"> – the formatted message.</w:t>
+      </w:r>
+    </w:p>
+    <w:p>
+      <w:pPr>
+        <w:pStyle w:val="Heading3"/>
+      </w:pPr>
+      <w:bookmarkStart w:id="8" w:name="_Toc56016948"/>
+      <w:r>
+        <w:t>Integers:</w:t>
+      </w:r>
+      <w:bookmarkEnd w:id="8"/>
+    </w:p>
+    <w:p>
+      <w:proofErr w:type="spellStart"/>
+      <w:r>
+        <w:t>iOffset_enc</w:t>
+      </w:r>
+      <w:proofErr w:type="spellEnd"/>
+      <w:r>
+        <w:t xml:space="preserve"> – the amount added to the ascii value.</w:t>
+      </w:r>
+    </w:p>
+    <w:p>
+      <w:proofErr w:type="spellStart"/>
+      <w:r>
+        <w:t>iMix_enc</w:t>
+      </w:r>
+      <w:proofErr w:type="spellEnd"/>
+      <w:r>
+        <w:t xml:space="preserve"> – a number by which to </w:t>
+      </w:r>
+      <w:proofErr w:type="spellStart"/>
+      <w:r>
+        <w:t>devide</w:t>
+      </w:r>
+      <w:proofErr w:type="spellEnd"/>
+      <w:r>
+        <w:t xml:space="preserve"> the number.</w:t>
+      </w:r>
+    </w:p>
+    <w:p>
+      <w:pPr>
+        <w:pStyle w:val="Heading2"/>
+      </w:pPr>
+      <w:bookmarkStart w:id="9" w:name="_Toc56016949"/>
+      <w:proofErr w:type="spellStart"/>
+      <w:r>
+        <w:t>frmMain_Encrypt</w:t>
+      </w:r>
+      <w:proofErr w:type="spellEnd"/>
+      <w:r>
+        <w:t xml:space="preserve"> IPO table</w:t>
+      </w:r>
+      <w:bookmarkEnd w:id="9"/>
+    </w:p>
+    <w:tbl>
+      <w:tblPr>
+        <w:tblStyle w:val="GridTable4-Accent11"/>
+        <w:tblW w:w="0" w:type="auto"/>
+        <w:tblInd w:w="0" w:type="dxa"/>
+        <w:tblLook w:val="04A0" w:firstRow="1" w:lastRow="0" w:firstColumn="1" w:lastColumn="0" w:noHBand="0" w:noVBand="1"/>
+      </w:tblPr>
+      <w:tblGrid>
+        <w:gridCol w:w="2547"/>
+        <w:gridCol w:w="4252"/>
+        <w:gridCol w:w="2217"/>
+      </w:tblGrid>
+      <w:tr>
+        <w:trPr>
+          <w:cnfStyle w:val="100000000000" w:firstRow="1" w:lastRow="0" w:firstColumn="0" w:lastColumn="0" w:oddVBand="0" w:evenVBand="0" w:oddHBand="0" w:evenHBand="0" w:firstRowFirstColumn="0" w:firstRowLastColumn="0" w:lastRowFirstColumn="0" w:lastRowLastColumn="0"/>
+        </w:trPr>
+        <w:tc>
+          <w:tcPr>
+            <w:cnfStyle w:val="001000000000" w:firstRow="0" w:lastRow="0" w:firstColumn="1" w:lastColumn="0" w:oddVBand="0" w:evenVBand="0" w:oddHBand="0" w:evenHBand="0" w:firstRowFirstColumn="0" w:firstRowLastColumn="0" w:lastRowFirstColumn="0" w:lastRowLastColumn="0"/>
+            <w:tcW w:w="2547" w:type="dxa"/>
+            <w:hideMark/>
+          </w:tcPr>
+          <w:p>
+            <w:r>
+              <w:t>Input</w:t>
+            </w:r>
+          </w:p>
+        </w:tc>
+        <w:tc>
+          <w:tcPr>
+            <w:tcW w:w="4252" w:type="dxa"/>
+            <w:hideMark/>
+          </w:tcPr>
+          <w:p>
+            <w:pPr>
+              <w:cnfStyle w:val="100000000000" w:firstRow="1" w:lastRow="0" w:firstColumn="0" w:lastColumn="0" w:oddVBand="0" w:evenVBand="0" w:oddHBand="0" w:evenHBand="0" w:firstRowFirstColumn="0" w:firstRowLastColumn="0" w:lastRowFirstColumn="0" w:lastRowLastColumn="0"/>
+            </w:pPr>
+            <w:r>
+              <w:t xml:space="preserve">Processing </w:t>
+            </w:r>
+          </w:p>
+        </w:tc>
+        <w:tc>
+          <w:tcPr>
+            <w:tcW w:w="2217" w:type="dxa"/>
+            <w:hideMark/>
+          </w:tcPr>
+          <w:p>
+            <w:pPr>
+              <w:cnfStyle w:val="100000000000" w:firstRow="1" w:lastRow="0" w:firstColumn="0" w:lastColumn="0" w:oddVBand="0" w:evenVBand="0" w:oddHBand="0" w:evenHBand="0" w:firstRowFirstColumn="0" w:firstRowLastColumn="0" w:lastRowFirstColumn="0" w:lastRowLastColumn="0"/>
+            </w:pPr>
+            <w:r>
+              <w:t>Output</w:t>
+            </w:r>
+          </w:p>
+        </w:tc>
+      </w:tr>
+      <w:tr>
+        <w:trPr>
+          <w:cnfStyle w:val="000000100000" w:firstRow="0" w:lastRow="0" w:firstColumn="0" w:lastColumn="0" w:oddVBand="0" w:evenVBand="0" w:oddHBand="1" w:evenHBand="0" w:firstRowFirstColumn="0" w:firstRowLastColumn="0" w:lastRowFirstColumn="0" w:lastRowLastColumn="0"/>
+        </w:trPr>
+        <w:tc>
+          <w:tcPr>
+            <w:cnfStyle w:val="001000000000" w:firstRow="0" w:lastRow="0" w:firstColumn="1" w:lastColumn="0" w:oddVBand="0" w:evenVBand="0" w:oddHBand="0" w:evenHBand="0" w:firstRowFirstColumn="0" w:firstRowLastColumn="0" w:lastRowFirstColumn="0" w:lastRowLastColumn="0"/>
+            <w:tcW w:w="2547" w:type="dxa"/>
+            <w:tcBorders>
+              <w:top w:val="single" w:sz="4" w:space="0" w:color="9CC2E5"/>
+              <w:left w:val="single" w:sz="4" w:space="0" w:color="9CC2E5"/>
+              <w:bottom w:val="single" w:sz="4" w:space="0" w:color="9CC2E5"/>
+              <w:right w:val="single" w:sz="4" w:space="0" w:color="9CC2E5"/>
+            </w:tcBorders>
+            <w:hideMark/>
+          </w:tcPr>
+          <w:p>
+            <w:r>
+              <w:t>Keyboard input</w:t>
+            </w:r>
+          </w:p>
+          <w:p>
+            <w:pPr>
+              <w:numPr>
+                <w:ilvl w:val="0"/>
+                <w:numId w:val="1"/>
+              </w:numPr>
+              <w:contextualSpacing/>
+            </w:pPr>
+            <w:proofErr w:type="spellStart"/>
+            <w:r>
+              <w:t>edtInput</w:t>
+            </w:r>
+            <w:proofErr w:type="spellEnd"/>
+          </w:p>
+          <w:p>
+            <w:r>
+              <w:tab/>
+              <w:t xml:space="preserve">The input needs to be </w:t>
+            </w:r>
+            <w:r>
+              <w:tab/>
+              <w:t xml:space="preserve">in the following </w:t>
+            </w:r>
+            <w:r>
+              <w:tab/>
+              <w:t>format:</w:t>
+            </w:r>
+          </w:p>
+          <w:p>
+            <w:pPr>
+              <w:rPr>
+                <w:b w:val="0"/>
+                <w:bCs w:val="0"/>
+                <w:i/>
+                <w:iCs/>
+              </w:rPr>
+            </w:pPr>
+            <w:r>
+              <w:tab/>
+            </w:r>
+            <w:r>
+              <w:rPr>
+                <w:b w:val="0"/>
+                <w:bCs w:val="0"/>
+                <w:i/>
+                <w:iCs/>
+              </w:rPr>
+              <w:t>Any text</w:t>
+            </w:r>
+          </w:p>
+          <w:p>
+            <w:r>
+              <w:tab/>
+            </w:r>
+          </w:p>
+        </w:tc>
+        <w:tc>
+          <w:tcPr>
+            <w:tcW w:w="4252" w:type="dxa"/>
+            <w:tcBorders>
+              <w:top w:val="single" w:sz="4" w:space="0" w:color="9CC2E5"/>
+              <w:left w:val="single" w:sz="4" w:space="0" w:color="9CC2E5"/>
+              <w:bottom w:val="single" w:sz="4" w:space="0" w:color="9CC2E5"/>
+              <w:right w:val="single" w:sz="4" w:space="0" w:color="9CC2E5"/>
+            </w:tcBorders>
+          </w:tcPr>
+          <w:p>
+            <w:pPr>
+              <w:cnfStyle w:val="000000100000" w:firstRow="0" w:lastRow="0" w:firstColumn="0" w:lastColumn="0" w:oddVBand="0" w:evenVBand="0" w:oddHBand="1" w:evenHBand="0" w:firstRowFirstColumn="0" w:firstRowLastColumn="0" w:lastRowFirstColumn="0" w:lastRowLastColumn="0"/>
+            </w:pPr>
+          </w:p>
+          <w:p>
+            <w:pPr>
+              <w:numPr>
+                <w:ilvl w:val="0"/>
+                <w:numId w:val="1"/>
+              </w:numPr>
+              <w:contextualSpacing/>
+              <w:cnfStyle w:val="000000100000" w:firstRow="0" w:lastRow="0" w:firstColumn="0" w:lastColumn="0" w:oddVBand="0" w:evenVBand="0" w:oddHBand="1" w:evenHBand="0" w:firstRowFirstColumn="0" w:firstRowLastColumn="0" w:lastRowFirstColumn="0" w:lastRowLastColumn="0"/>
+            </w:pPr>
+            <w:r>
+              <w:t xml:space="preserve">presence check </w:t>
+            </w:r>
+          </w:p>
+        </w:tc>
+        <w:tc>
+          <w:tcPr>
+            <w:tcW w:w="2217" w:type="dxa"/>
+            <w:tcBorders>
+              <w:top w:val="single" w:sz="4" w:space="0" w:color="9CC2E5"/>
+              <w:left w:val="single" w:sz="4" w:space="0" w:color="9CC2E5"/>
+              <w:bottom w:val="single" w:sz="4" w:space="0" w:color="9CC2E5"/>
+              <w:right w:val="single" w:sz="4" w:space="0" w:color="9CC2E5"/>
+            </w:tcBorders>
+          </w:tcPr>
+          <w:p>
+            <w:pPr>
+              <w:cnfStyle w:val="000000100000" w:firstRow="0" w:lastRow="0" w:firstColumn="0" w:lastColumn="0" w:oddVBand="0" w:evenVBand="0" w:oddHBand="1" w:evenHBand="0" w:firstRowFirstColumn="0" w:firstRowLastColumn="0" w:lastRowFirstColumn="0" w:lastRowLastColumn="0"/>
+            </w:pPr>
+            <w:r>
+              <w:t>none</w:t>
+            </w:r>
+          </w:p>
+        </w:tc>
+      </w:tr>
+      <w:tr>
+        <w:tc>
+          <w:tcPr>
+            <w:cnfStyle w:val="001000000000" w:firstRow="0" w:lastRow="0" w:firstColumn="1" w:lastColumn="0" w:oddVBand="0" w:evenVBand="0" w:oddHBand="0" w:evenHBand="0" w:firstRowFirstColumn="0" w:firstRowLastColumn="0" w:lastRowFirstColumn="0" w:lastRowLastColumn="0"/>
+            <w:tcW w:w="2547" w:type="dxa"/>
+            <w:tcBorders>
+              <w:top w:val="single" w:sz="4" w:space="0" w:color="9CC2E5"/>
+              <w:left w:val="single" w:sz="4" w:space="0" w:color="9CC2E5"/>
+              <w:bottom w:val="single" w:sz="4" w:space="0" w:color="9CC2E5"/>
+              <w:right w:val="single" w:sz="4" w:space="0" w:color="9CC2E5"/>
+            </w:tcBorders>
+            <w:hideMark/>
+          </w:tcPr>
+          <w:p>
+            <w:r>
+              <w:t xml:space="preserve">Component inputs </w:t>
+            </w:r>
+          </w:p>
+          <w:p>
+            <w:pPr>
+              <w:numPr>
+                <w:ilvl w:val="0"/>
+                <w:numId w:val="1"/>
+              </w:numPr>
+              <w:contextualSpacing/>
+            </w:pPr>
+            <w:r>
+              <w:t xml:space="preserve">Button </w:t>
+            </w:r>
+            <w:r>
+              <w:t>–</w:t>
+            </w:r>
+            <w:r>
+              <w:t xml:space="preserve"> Encrypt</w:t>
+            </w:r>
+          </w:p>
+          <w:p>
+            <w:pPr>
+              <w:numPr>
+                <w:ilvl w:val="0"/>
+                <w:numId w:val="1"/>
+              </w:numPr>
+              <w:contextualSpacing/>
+            </w:pPr>
+            <w:proofErr w:type="spellStart"/>
+            <w:r>
+              <w:t>SpinEdit</w:t>
+            </w:r>
+            <w:proofErr w:type="spellEnd"/>
+            <w:r>
+              <w:t xml:space="preserve"> – Encrypt Mix</w:t>
+            </w:r>
+          </w:p>
+          <w:p>
+            <w:pPr>
+              <w:numPr>
+                <w:ilvl w:val="0"/>
+                <w:numId w:val="1"/>
+              </w:numPr>
+              <w:contextualSpacing/>
+            </w:pPr>
+            <w:proofErr w:type="spellStart"/>
+            <w:r>
+              <w:t>SpinEdit</w:t>
+            </w:r>
+            <w:proofErr w:type="spellEnd"/>
+            <w:r>
+              <w:t xml:space="preserve"> – Encrypt Offset</w:t>
+            </w:r>
+          </w:p>
+          <w:p>
+            <w:pPr>
+              <w:numPr>
+                <w:ilvl w:val="0"/>
+                <w:numId w:val="1"/>
+              </w:numPr>
+              <w:contextualSpacing/>
+            </w:pPr>
+            <w:proofErr w:type="spellStart"/>
+            <w:r>
+              <w:t>RadioGroup</w:t>
+            </w:r>
+            <w:proofErr w:type="spellEnd"/>
+            <w:r>
+              <w:t xml:space="preserve"> – type of Encryption</w:t>
+            </w:r>
+          </w:p>
+        </w:tc>
+        <w:tc>
+          <w:tcPr>
+            <w:tcW w:w="4252" w:type="dxa"/>
+            <w:tcBorders>
+              <w:top w:val="single" w:sz="4" w:space="0" w:color="9CC2E5"/>
+              <w:left w:val="single" w:sz="4" w:space="0" w:color="9CC2E5"/>
+              <w:bottom w:val="single" w:sz="4" w:space="0" w:color="9CC2E5"/>
+              <w:right w:val="single" w:sz="4" w:space="0" w:color="9CC2E5"/>
+            </w:tcBorders>
+          </w:tcPr>
+          <w:p>
+            <w:pPr>
+              <w:cnfStyle w:val="000000000000" w:firstRow="0" w:lastRow="0" w:firstColumn="0" w:lastColumn="0" w:oddVBand="0" w:evenVBand="0" w:oddHBand="0" w:evenHBand="0" w:firstRowFirstColumn="0" w:firstRowLastColumn="0" w:lastRowFirstColumn="0" w:lastRowLastColumn="0"/>
+            </w:pPr>
+          </w:p>
+          <w:p>
+            <w:pPr>
+              <w:cnfStyle w:val="000000000000" w:firstRow="0" w:lastRow="0" w:firstColumn="0" w:lastColumn="0" w:oddVBand="0" w:evenVBand="0" w:oddHBand="0" w:evenHBand="0" w:firstRowFirstColumn="0" w:firstRowLastColumn="0" w:lastRowFirstColumn="0" w:lastRowLastColumn="0"/>
+            </w:pPr>
+            <w:r>
+              <w:t xml:space="preserve">Based on the type of Encryption, </w:t>
+            </w:r>
+            <w:r>
+              <w:t>I will take the</w:t>
+            </w:r>
+            <w:r>
+              <w:t xml:space="preserve"> </w:t>
+            </w:r>
+            <w:proofErr w:type="spellStart"/>
+            <w:r>
+              <w:t>the</w:t>
+            </w:r>
+            <w:proofErr w:type="spellEnd"/>
+            <w:r>
+              <w:t xml:space="preserve"> </w:t>
+            </w:r>
+            <w:proofErr w:type="spellStart"/>
+            <w:r>
+              <w:rPr>
+                <w:u w:val="single"/>
+              </w:rPr>
+              <w:t>edtInput</w:t>
+            </w:r>
+            <w:proofErr w:type="spellEnd"/>
+            <w:r>
+              <w:t xml:space="preserve"> and convert it to </w:t>
+            </w:r>
+            <w:r>
+              <w:rPr>
+                <w:u w:val="single"/>
+              </w:rPr>
+              <w:t>ASCII</w:t>
+            </w:r>
+            <w:r>
+              <w:rPr>
+                <w:u w:val="single"/>
+              </w:rPr>
+              <w:t xml:space="preserve"> </w:t>
+            </w:r>
+            <w:r>
+              <w:t xml:space="preserve">values. I will take the ascii value and add the offset. Then I will connect the ascii values into one string and then </w:t>
+            </w:r>
+            <w:proofErr w:type="spellStart"/>
+            <w:r>
+              <w:t>devide</w:t>
+            </w:r>
+            <w:proofErr w:type="spellEnd"/>
+            <w:r>
+              <w:t xml:space="preserve"> by the mix</w:t>
+            </w:r>
+          </w:p>
+          <w:p>
+            <w:pPr>
+              <w:cnfStyle w:val="000000000000" w:firstRow="0" w:lastRow="0" w:firstColumn="0" w:lastColumn="0" w:oddVBand="0" w:evenVBand="0" w:oddHBand="0" w:evenHBand="0" w:firstRowFirstColumn="0" w:firstRowLastColumn="0" w:lastRowFirstColumn="0" w:lastRowLastColumn="0"/>
+            </w:pPr>
+          </w:p>
+          <w:p>
+            <w:pPr>
+              <w:cnfStyle w:val="000000000000" w:firstRow="0" w:lastRow="0" w:firstColumn="0" w:lastColumn="0" w:oddVBand="0" w:evenVBand="0" w:oddHBand="0" w:evenHBand="0" w:firstRowFirstColumn="0" w:firstRowLastColumn="0" w:lastRowFirstColumn="0" w:lastRowLastColumn="0"/>
+            </w:pPr>
+            <w:r>
+              <w:t>Start</w:t>
+            </w:r>
+          </w:p>
+          <w:p>
+            <w:pPr>
+              <w:cnfStyle w:val="000000000000" w:firstRow="0" w:lastRow="0" w:firstColumn="0" w:lastColumn="0" w:oddVBand="0" w:evenVBand="0" w:oddHBand="0" w:evenHBand="0" w:firstRowFirstColumn="0" w:firstRowLastColumn="0" w:lastRowFirstColumn="0" w:lastRowLastColumn="0"/>
+            </w:pPr>
+            <w:r>
+              <w:t xml:space="preserve">  </w:t>
+            </w:r>
+            <w:proofErr w:type="spellStart"/>
+            <w:r>
+              <w:t>sInput_dec</w:t>
+            </w:r>
+            <w:proofErr w:type="spellEnd"/>
+            <w:r>
+              <w:t xml:space="preserve"> &lt;- </w:t>
+            </w:r>
+            <w:proofErr w:type="spellStart"/>
+            <w:r>
+              <w:t>edtInput.text</w:t>
+            </w:r>
+            <w:proofErr w:type="spellEnd"/>
+          </w:p>
+          <w:p>
+            <w:pPr>
+              <w:cnfStyle w:val="000000000000" w:firstRow="0" w:lastRow="0" w:firstColumn="0" w:lastColumn="0" w:oddVBand="0" w:evenVBand="0" w:oddHBand="0" w:evenHBand="0" w:firstRowFirstColumn="0" w:firstRowLastColumn="0" w:lastRowFirstColumn="0" w:lastRowLastColumn="0"/>
+            </w:pPr>
+            <w:r>
+              <w:t xml:space="preserve">  </w:t>
+            </w:r>
+            <w:r>
+              <w:t xml:space="preserve">loop length of </w:t>
+            </w:r>
+            <w:proofErr w:type="spellStart"/>
+            <w:r>
+              <w:t>sInput</w:t>
+            </w:r>
+            <w:r>
+              <w:t>_dec</w:t>
+            </w:r>
+            <w:proofErr w:type="spellEnd"/>
+          </w:p>
+          <w:p>
+            <w:pPr>
+              <w:cnfStyle w:val="000000000000" w:firstRow="0" w:lastRow="0" w:firstColumn="0" w:lastColumn="0" w:oddVBand="0" w:evenVBand="0" w:oddHBand="0" w:evenHBand="0" w:firstRowFirstColumn="0" w:firstRowLastColumn="0" w:lastRowFirstColumn="0" w:lastRowLastColumn="0"/>
+            </w:pPr>
+            <w:r>
+              <w:t xml:space="preserve">    </w:t>
+            </w:r>
+            <w:proofErr w:type="spellStart"/>
+            <w:r>
+              <w:t>mem_output_</w:t>
+            </w:r>
+            <w:r>
+              <w:t>encrypt</w:t>
+            </w:r>
+            <w:r>
+              <w:t>.text</w:t>
+            </w:r>
+            <w:proofErr w:type="spellEnd"/>
+            <w:r>
+              <w:t xml:space="preserve"> &lt;- (</w:t>
+            </w:r>
+            <w:proofErr w:type="spellStart"/>
+            <w:proofErr w:type="gramStart"/>
+            <w:r>
+              <w:t>ord</w:t>
+            </w:r>
+            <w:proofErr w:type="spellEnd"/>
+            <w:r>
+              <w:t>(</w:t>
+            </w:r>
+            <w:proofErr w:type="spellStart"/>
+            <w:proofErr w:type="gramEnd"/>
+            <w:r>
+              <w:t>sInput</w:t>
+            </w:r>
+            <w:r>
+              <w:t>_dec</w:t>
+            </w:r>
+            <w:proofErr w:type="spellEnd"/>
+            <w:r>
+              <w:t xml:space="preserve">[enumerated value]) * </w:t>
+            </w:r>
+            <w:proofErr w:type="spellStart"/>
+            <w:r>
+              <w:t>iMix</w:t>
+            </w:r>
+            <w:proofErr w:type="spellEnd"/>
+            <w:r>
+              <w:t xml:space="preserve">) </w:t>
+            </w:r>
+            <w:r>
+              <w:t xml:space="preserve">+ </w:t>
+            </w:r>
+            <w:proofErr w:type="spellStart"/>
+            <w:r>
+              <w:t>iOffset</w:t>
+            </w:r>
+            <w:proofErr w:type="spellEnd"/>
+          </w:p>
+          <w:p>
+            <w:pPr>
+              <w:cnfStyle w:val="000000000000" w:firstRow="0" w:lastRow="0" w:firstColumn="0" w:lastColumn="0" w:oddVBand="0" w:evenVBand="0" w:oddHBand="0" w:evenHBand="0" w:firstRowFirstColumn="0" w:firstRowLastColumn="0" w:lastRowFirstColumn="0" w:lastRowLastColumn="0"/>
+            </w:pPr>
+            <w:r>
+              <w:t>Stop</w:t>
+            </w:r>
+          </w:p>
+        </w:tc>
+        <w:tc>
+          <w:tcPr>
+            <w:tcW w:w="2217" w:type="dxa"/>
+            <w:tcBorders>
+              <w:top w:val="single" w:sz="4" w:space="0" w:color="9CC2E5"/>
+              <w:left w:val="single" w:sz="4" w:space="0" w:color="9CC2E5"/>
+              <w:bottom w:val="single" w:sz="4" w:space="0" w:color="9CC2E5"/>
+              <w:right w:val="single" w:sz="4" w:space="0" w:color="9CC2E5"/>
+            </w:tcBorders>
+          </w:tcPr>
+          <w:p>
+            <w:pPr>
+              <w:cnfStyle w:val="000000000000" w:firstRow="0" w:lastRow="0" w:firstColumn="0" w:lastColumn="0" w:oddVBand="0" w:evenVBand="0" w:oddHBand="0" w:evenHBand="0" w:firstRowFirstColumn="0" w:firstRowLastColumn="0" w:lastRowFirstColumn="0" w:lastRowLastColumn="0"/>
+            </w:pPr>
+            <w:r>
+              <w:t xml:space="preserve">Encrypted string – </w:t>
+            </w:r>
+            <w:proofErr w:type="spellStart"/>
+            <w:r>
+              <w:t>mem_output_encrypt</w:t>
+            </w:r>
+            <w:proofErr w:type="spellEnd"/>
+          </w:p>
+        </w:tc>
+      </w:tr>
+    </w:tbl>
     <w:p/>
+    <w:p>
+      <w:pPr>
+        <w:pStyle w:val="Heading2"/>
+      </w:pPr>
+      <w:bookmarkStart w:id="10" w:name="_Toc56016950"/>
+      <w:proofErr w:type="spellStart"/>
+      <w:r>
+        <w:lastRenderedPageBreak/>
+        <w:t>frmMain_Decrypt</w:t>
+      </w:r>
+      <w:bookmarkEnd w:id="10"/>
+      <w:proofErr w:type="spellEnd"/>
+    </w:p>
+    <w:p>
+      <w:r>
+        <w:rPr>
+          <w:noProof/>
+        </w:rPr>
+        <w:drawing>
+          <wp:anchor distT="0" distB="0" distL="114300" distR="114300" simplePos="0" relativeHeight="251673600" behindDoc="0" locked="0" layoutInCell="1" allowOverlap="1" wp14:anchorId="3902C402" wp14:editId="7CEEC155">
+            <wp:simplePos x="0" y="0"/>
+            <wp:positionH relativeFrom="column">
+              <wp:posOffset>-259080</wp:posOffset>
+            </wp:positionH>
+            <wp:positionV relativeFrom="paragraph">
+              <wp:posOffset>93980</wp:posOffset>
+            </wp:positionV>
+            <wp:extent cx="3997325" cy="2735580"/>
+            <wp:effectExtent l="0" t="0" r="3175" b="7620"/>
+            <wp:wrapSquare wrapText="bothSides"/>
+            <wp:docPr id="10" name="Picture 10"/>
+            <wp:cNvGraphicFramePr>
+              <a:graphicFrameLocks xmlns:a="http://schemas.openxmlformats.org/drawingml/2006/main" noChangeAspect="1"/>
+            </wp:cNvGraphicFramePr>
+            <a:graphic xmlns:a="http://schemas.openxmlformats.org/drawingml/2006/main">
+              <a:graphicData uri="http://schemas.openxmlformats.org/drawingml/2006/picture">
+                <pic:pic xmlns:pic="http://schemas.openxmlformats.org/drawingml/2006/picture">
+                  <pic:nvPicPr>
+                    <pic:cNvPr id="0" name="Picture 3"/>
+                    <pic:cNvPicPr>
+                      <a:picLocks noChangeAspect="1" noChangeArrowheads="1"/>
+                    </pic:cNvPicPr>
+                  </pic:nvPicPr>
+                  <pic:blipFill>
+                    <a:blip r:embed="rId9" cstate="print">
+                      <a:extLst>
+                        <a:ext uri="{28A0092B-C50C-407E-A947-70E740481C1C}">
+                          <a14:useLocalDpi xmlns:a14="http://schemas.microsoft.com/office/drawing/2010/main" val="0"/>
+                        </a:ext>
+                      </a:extLst>
+                    </a:blip>
+                    <a:srcRect/>
+                    <a:stretch>
+                      <a:fillRect/>
+                    </a:stretch>
+                  </pic:blipFill>
+                  <pic:spPr bwMode="auto">
+                    <a:xfrm>
+                      <a:off x="0" y="0"/>
+                      <a:ext cx="3997325" cy="2735580"/>
+                    </a:xfrm>
+                    <a:prstGeom prst="rect">
+                      <a:avLst/>
+                    </a:prstGeom>
+                    <a:noFill/>
+                    <a:ln>
+                      <a:noFill/>
+                    </a:ln>
+                  </pic:spPr>
+                </pic:pic>
+              </a:graphicData>
+            </a:graphic>
+            <wp14:sizeRelH relativeFrom="page">
+              <wp14:pctWidth>0</wp14:pctWidth>
+            </wp14:sizeRelH>
+            <wp14:sizeRelV relativeFrom="page">
+              <wp14:pctHeight>0</wp14:pctHeight>
+            </wp14:sizeRelV>
+          </wp:anchor>
+        </w:drawing>
+      </w:r>
+    </w:p>
+    <w:p>
+      <w:pPr>
+        <w:pStyle w:val="Heading2"/>
+      </w:pPr>
+      <w:bookmarkStart w:id="11" w:name="_Toc56016951"/>
+      <w:proofErr w:type="spellStart"/>
+      <w:r>
+        <w:t>frmMain_Decrypt</w:t>
+      </w:r>
+      <w:proofErr w:type="spellEnd"/>
+      <w:r>
+        <w:t xml:space="preserve"> data structures</w:t>
+      </w:r>
+      <w:bookmarkEnd w:id="11"/>
+      <w:r>
+        <w:t xml:space="preserve"> </w:t>
+      </w:r>
+    </w:p>
+    <w:p>
+      <w:r>
+        <w:t xml:space="preserve">variables that I will use </w:t>
+      </w:r>
+    </w:p>
+    <w:p>
+      <w:pPr>
+        <w:pStyle w:val="Heading3"/>
+      </w:pPr>
+      <w:bookmarkStart w:id="12" w:name="_Toc56016952"/>
+      <w:r>
+        <w:t>Strings:</w:t>
+      </w:r>
+      <w:bookmarkEnd w:id="12"/>
+    </w:p>
+    <w:p>
+      <w:proofErr w:type="spellStart"/>
+      <w:r>
+        <w:t>sInput_dec</w:t>
+      </w:r>
+      <w:proofErr w:type="spellEnd"/>
+      <w:r>
+        <w:t xml:space="preserve"> – the message input.</w:t>
+      </w:r>
+    </w:p>
+    <w:p>
+      <w:proofErr w:type="spellStart"/>
+      <w:r>
+        <w:t>sOutput_dec</w:t>
+      </w:r>
+      <w:proofErr w:type="spellEnd"/>
+      <w:r>
+        <w:t xml:space="preserve"> – the formatted message.</w:t>
+      </w:r>
+    </w:p>
+    <w:p>
+      <w:pPr>
+        <w:pStyle w:val="Heading3"/>
+      </w:pPr>
+      <w:bookmarkStart w:id="13" w:name="_Toc56016953"/>
+      <w:r>
+        <w:t>Integers:</w:t>
+      </w:r>
+      <w:bookmarkEnd w:id="13"/>
+    </w:p>
+    <w:p>
+      <w:proofErr w:type="spellStart"/>
+      <w:r>
+        <w:t>iOffset_dec</w:t>
+      </w:r>
+      <w:proofErr w:type="spellEnd"/>
+      <w:r>
+        <w:t xml:space="preserve"> – the amount deducted from the ascii value.</w:t>
+      </w:r>
+    </w:p>
+    <w:p>
+      <w:proofErr w:type="spellStart"/>
+      <w:r>
+        <w:t>iMix_dec</w:t>
+      </w:r>
+      <w:proofErr w:type="spellEnd"/>
+      <w:r>
+        <w:t xml:space="preserve"> – a number by which to multiply the ascii values.</w:t>
+      </w:r>
+    </w:p>
+    <w:p>
+      <w:pPr>
+        <w:pStyle w:val="Heading2"/>
+      </w:pPr>
+      <w:r>
+        <w:br/>
+      </w:r>
+      <w:bookmarkStart w:id="14" w:name="_Toc56016954"/>
+      <w:proofErr w:type="spellStart"/>
+      <w:r>
+        <w:t>frmMain_Encrypt</w:t>
+      </w:r>
+      <w:proofErr w:type="spellEnd"/>
+      <w:r>
+        <w:t xml:space="preserve"> IPO table</w:t>
+      </w:r>
+      <w:bookmarkEnd w:id="14"/>
+    </w:p>
+    <w:tbl>
+      <w:tblPr>
+        <w:tblStyle w:val="GridTable4-Accent11"/>
+        <w:tblW w:w="0" w:type="auto"/>
+        <w:tblInd w:w="0" w:type="dxa"/>
+        <w:tblLook w:val="04A0" w:firstRow="1" w:lastRow="0" w:firstColumn="1" w:lastColumn="0" w:noHBand="0" w:noVBand="1"/>
+      </w:tblPr>
+      <w:tblGrid>
+        <w:gridCol w:w="2689"/>
+        <w:gridCol w:w="3969"/>
+        <w:gridCol w:w="2358"/>
+      </w:tblGrid>
+      <w:tr>
+        <w:trPr>
+          <w:cnfStyle w:val="100000000000" w:firstRow="1" w:lastRow="0" w:firstColumn="0" w:lastColumn="0" w:oddVBand="0" w:evenVBand="0" w:oddHBand="0" w:evenHBand="0" w:firstRowFirstColumn="0" w:firstRowLastColumn="0" w:lastRowFirstColumn="0" w:lastRowLastColumn="0"/>
+        </w:trPr>
+        <w:tc>
+          <w:tcPr>
+            <w:cnfStyle w:val="001000000000" w:firstRow="0" w:lastRow="0" w:firstColumn="1" w:lastColumn="0" w:oddVBand="0" w:evenVBand="0" w:oddHBand="0" w:evenHBand="0" w:firstRowFirstColumn="0" w:firstRowLastColumn="0" w:lastRowFirstColumn="0" w:lastRowLastColumn="0"/>
+            <w:tcW w:w="2689" w:type="dxa"/>
+            <w:hideMark/>
+          </w:tcPr>
+          <w:p>
+            <w:r>
+              <w:t>Input</w:t>
+            </w:r>
+          </w:p>
+        </w:tc>
+        <w:tc>
+          <w:tcPr>
+            <w:tcW w:w="3969" w:type="dxa"/>
+            <w:hideMark/>
+          </w:tcPr>
+          <w:p>
+            <w:pPr>
+              <w:cnfStyle w:val="100000000000" w:firstRow="1" w:lastRow="0" w:firstColumn="0" w:lastColumn="0" w:oddVBand="0" w:evenVBand="0" w:oddHBand="0" w:evenHBand="0" w:firstRowFirstColumn="0" w:firstRowLastColumn="0" w:lastRowFirstColumn="0" w:lastRowLastColumn="0"/>
+            </w:pPr>
+            <w:r>
+              <w:t xml:space="preserve">Processing </w:t>
+            </w:r>
+          </w:p>
+        </w:tc>
+        <w:tc>
+          <w:tcPr>
+            <w:tcW w:w="2358" w:type="dxa"/>
+            <w:hideMark/>
+          </w:tcPr>
+          <w:p>
+            <w:pPr>
+              <w:cnfStyle w:val="100000000000" w:firstRow="1" w:lastRow="0" w:firstColumn="0" w:lastColumn="0" w:oddVBand="0" w:evenVBand="0" w:oddHBand="0" w:evenHBand="0" w:firstRowFirstColumn="0" w:firstRowLastColumn="0" w:lastRowFirstColumn="0" w:lastRowLastColumn="0"/>
+            </w:pPr>
+            <w:r>
+              <w:t>Output</w:t>
+            </w:r>
+          </w:p>
+        </w:tc>
+      </w:tr>
+      <w:tr>
+        <w:trPr>
+          <w:cnfStyle w:val="000000100000" w:firstRow="0" w:lastRow="0" w:firstColumn="0" w:lastColumn="0" w:oddVBand="0" w:evenVBand="0" w:oddHBand="1" w:evenHBand="0" w:firstRowFirstColumn="0" w:firstRowLastColumn="0" w:lastRowFirstColumn="0" w:lastRowLastColumn="0"/>
+        </w:trPr>
+        <w:tc>
+          <w:tcPr>
+            <w:cnfStyle w:val="001000000000" w:firstRow="0" w:lastRow="0" w:firstColumn="1" w:lastColumn="0" w:oddVBand="0" w:evenVBand="0" w:oddHBand="0" w:evenHBand="0" w:firstRowFirstColumn="0" w:firstRowLastColumn="0" w:lastRowFirstColumn="0" w:lastRowLastColumn="0"/>
+            <w:tcW w:w="2689" w:type="dxa"/>
+            <w:tcBorders>
+              <w:top w:val="single" w:sz="4" w:space="0" w:color="9CC2E5"/>
+              <w:left w:val="single" w:sz="4" w:space="0" w:color="9CC2E5"/>
+              <w:bottom w:val="single" w:sz="4" w:space="0" w:color="9CC2E5"/>
+              <w:right w:val="single" w:sz="4" w:space="0" w:color="9CC2E5"/>
+            </w:tcBorders>
+            <w:hideMark/>
+          </w:tcPr>
+          <w:p>
+            <w:r>
+              <w:t>Keyboard input</w:t>
+            </w:r>
+          </w:p>
+          <w:p>
+            <w:pPr>
+              <w:numPr>
+                <w:ilvl w:val="0"/>
+                <w:numId w:val="1"/>
+              </w:numPr>
+              <w:contextualSpacing/>
+            </w:pPr>
+            <w:proofErr w:type="spellStart"/>
+            <w:r>
+              <w:t>edtInput</w:t>
+            </w:r>
+            <w:proofErr w:type="spellEnd"/>
+          </w:p>
+          <w:p>
+            <w:r>
+              <w:tab/>
+              <w:t xml:space="preserve">The input needs to be </w:t>
+            </w:r>
+            <w:r>
+              <w:tab/>
+              <w:t xml:space="preserve">in the following </w:t>
+            </w:r>
+            <w:r>
+              <w:tab/>
+              <w:t>format:</w:t>
+            </w:r>
+          </w:p>
+          <w:p>
+            <w:pPr>
+              <w:rPr>
+                <w:b w:val="0"/>
+                <w:bCs w:val="0"/>
+                <w:i/>
+                <w:iCs/>
+              </w:rPr>
+            </w:pPr>
+            <w:r>
+              <w:tab/>
+            </w:r>
+            <w:r>
+              <w:rPr>
+                <w:b w:val="0"/>
+                <w:bCs w:val="0"/>
+                <w:i/>
+                <w:iCs/>
+              </w:rPr>
+              <w:t>Any text</w:t>
+            </w:r>
+          </w:p>
+          <w:p>
+            <w:r>
+              <w:tab/>
+            </w:r>
+          </w:p>
+        </w:tc>
+        <w:tc>
+          <w:tcPr>
+            <w:tcW w:w="3969" w:type="dxa"/>
+            <w:tcBorders>
+              <w:top w:val="single" w:sz="4" w:space="0" w:color="9CC2E5"/>
+              <w:left w:val="single" w:sz="4" w:space="0" w:color="9CC2E5"/>
+              <w:bottom w:val="single" w:sz="4" w:space="0" w:color="9CC2E5"/>
+              <w:right w:val="single" w:sz="4" w:space="0" w:color="9CC2E5"/>
+            </w:tcBorders>
+          </w:tcPr>
+          <w:p>
+            <w:pPr>
+              <w:cnfStyle w:val="000000100000" w:firstRow="0" w:lastRow="0" w:firstColumn="0" w:lastColumn="0" w:oddVBand="0" w:evenVBand="0" w:oddHBand="1" w:evenHBand="0" w:firstRowFirstColumn="0" w:firstRowLastColumn="0" w:lastRowFirstColumn="0" w:lastRowLastColumn="0"/>
+            </w:pPr>
+          </w:p>
+          <w:p>
+            <w:pPr>
+              <w:numPr>
+                <w:ilvl w:val="0"/>
+                <w:numId w:val="1"/>
+              </w:numPr>
+              <w:contextualSpacing/>
+              <w:cnfStyle w:val="000000100000" w:firstRow="0" w:lastRow="0" w:firstColumn="0" w:lastColumn="0" w:oddVBand="0" w:evenVBand="0" w:oddHBand="1" w:evenHBand="0" w:firstRowFirstColumn="0" w:firstRowLastColumn="0" w:lastRowFirstColumn="0" w:lastRowLastColumn="0"/>
+            </w:pPr>
+            <w:r>
+              <w:t xml:space="preserve">presence check </w:t>
+            </w:r>
+          </w:p>
+        </w:tc>
+        <w:tc>
+          <w:tcPr>
+            <w:tcW w:w="2358" w:type="dxa"/>
+            <w:tcBorders>
+              <w:top w:val="single" w:sz="4" w:space="0" w:color="9CC2E5"/>
+              <w:left w:val="single" w:sz="4" w:space="0" w:color="9CC2E5"/>
+              <w:bottom w:val="single" w:sz="4" w:space="0" w:color="9CC2E5"/>
+              <w:right w:val="single" w:sz="4" w:space="0" w:color="9CC2E5"/>
+            </w:tcBorders>
+          </w:tcPr>
+          <w:p>
+            <w:pPr>
+              <w:cnfStyle w:val="000000100000" w:firstRow="0" w:lastRow="0" w:firstColumn="0" w:lastColumn="0" w:oddVBand="0" w:evenVBand="0" w:oddHBand="1" w:evenHBand="0" w:firstRowFirstColumn="0" w:firstRowLastColumn="0" w:lastRowFirstColumn="0" w:lastRowLastColumn="0"/>
+            </w:pPr>
+            <w:r>
+              <w:t>nones</w:t>
+            </w:r>
+            <w:bookmarkStart w:id="15" w:name="_GoBack"/>
+            <w:bookmarkEnd w:id="15"/>
+          </w:p>
+        </w:tc>
+      </w:tr>
+      <w:tr>
+        <w:tc>
+          <w:tcPr>
+            <w:cnfStyle w:val="001000000000" w:firstRow="0" w:lastRow="0" w:firstColumn="1" w:lastColumn="0" w:oddVBand="0" w:evenVBand="0" w:oddHBand="0" w:evenHBand="0" w:firstRowFirstColumn="0" w:firstRowLastColumn="0" w:lastRowFirstColumn="0" w:lastRowLastColumn="0"/>
+            <w:tcW w:w="2689" w:type="dxa"/>
+            <w:tcBorders>
+              <w:top w:val="single" w:sz="4" w:space="0" w:color="9CC2E5"/>
+              <w:left w:val="single" w:sz="4" w:space="0" w:color="9CC2E5"/>
+              <w:bottom w:val="single" w:sz="4" w:space="0" w:color="9CC2E5"/>
+              <w:right w:val="single" w:sz="4" w:space="0" w:color="9CC2E5"/>
+            </w:tcBorders>
+            <w:hideMark/>
+          </w:tcPr>
+          <w:p>
+            <w:r>
+              <w:t xml:space="preserve">Component inputs </w:t>
+            </w:r>
+          </w:p>
+          <w:p>
+            <w:pPr>
+              <w:numPr>
+                <w:ilvl w:val="0"/>
+                <w:numId w:val="1"/>
+              </w:numPr>
+              <w:contextualSpacing/>
+            </w:pPr>
+            <w:r>
+              <w:t xml:space="preserve">Button </w:t>
+            </w:r>
+            <w:r>
+              <w:t>–</w:t>
+            </w:r>
+            <w:r>
+              <w:t xml:space="preserve"> </w:t>
+            </w:r>
+            <w:r>
+              <w:t>Decrypt</w:t>
+            </w:r>
+          </w:p>
+          <w:p>
+            <w:pPr>
+              <w:numPr>
+                <w:ilvl w:val="0"/>
+                <w:numId w:val="1"/>
+              </w:numPr>
+              <w:contextualSpacing/>
+            </w:pPr>
+            <w:proofErr w:type="spellStart"/>
+            <w:r>
+              <w:t>SpinEdit</w:t>
+            </w:r>
+            <w:proofErr w:type="spellEnd"/>
+            <w:r>
+              <w:t xml:space="preserve"> – Decrypt Mix</w:t>
+            </w:r>
+          </w:p>
+          <w:p>
+            <w:pPr>
+              <w:numPr>
+                <w:ilvl w:val="0"/>
+                <w:numId w:val="1"/>
+              </w:numPr>
+              <w:contextualSpacing/>
+            </w:pPr>
+            <w:proofErr w:type="spellStart"/>
+            <w:r>
+              <w:t>SpinEdit</w:t>
+            </w:r>
+            <w:proofErr w:type="spellEnd"/>
+            <w:r>
+              <w:t xml:space="preserve"> – Decrypt Offset</w:t>
+            </w:r>
+          </w:p>
+          <w:p>
+            <w:pPr>
+              <w:numPr>
+                <w:ilvl w:val="0"/>
+                <w:numId w:val="1"/>
+              </w:numPr>
+              <w:contextualSpacing/>
+            </w:pPr>
+            <w:proofErr w:type="spellStart"/>
+            <w:r>
+              <w:t>RadioGroup</w:t>
+            </w:r>
+            <w:proofErr w:type="spellEnd"/>
+            <w:r>
+              <w:t xml:space="preserve"> – type of </w:t>
+            </w:r>
+            <w:r>
+              <w:t>De</w:t>
+            </w:r>
+            <w:r>
+              <w:t>cryption</w:t>
+            </w:r>
+          </w:p>
+        </w:tc>
+        <w:tc>
+          <w:tcPr>
+            <w:tcW w:w="3969" w:type="dxa"/>
+            <w:tcBorders>
+              <w:top w:val="single" w:sz="4" w:space="0" w:color="9CC2E5"/>
+              <w:left w:val="single" w:sz="4" w:space="0" w:color="9CC2E5"/>
+              <w:bottom w:val="single" w:sz="4" w:space="0" w:color="9CC2E5"/>
+              <w:right w:val="single" w:sz="4" w:space="0" w:color="9CC2E5"/>
+            </w:tcBorders>
+          </w:tcPr>
+          <w:p>
+            <w:pPr>
+              <w:cnfStyle w:val="000000000000" w:firstRow="0" w:lastRow="0" w:firstColumn="0" w:lastColumn="0" w:oddVBand="0" w:evenVBand="0" w:oddHBand="0" w:evenHBand="0" w:firstRowFirstColumn="0" w:firstRowLastColumn="0" w:lastRowFirstColumn="0" w:lastRowLastColumn="0"/>
+            </w:pPr>
+          </w:p>
+          <w:p>
+            <w:pPr>
+              <w:cnfStyle w:val="000000000000" w:firstRow="0" w:lastRow="0" w:firstColumn="0" w:lastColumn="0" w:oddVBand="0" w:evenVBand="0" w:oddHBand="0" w:evenHBand="0" w:firstRowFirstColumn="0" w:firstRowLastColumn="0" w:lastRowFirstColumn="0" w:lastRowLastColumn="0"/>
+            </w:pPr>
+            <w:r>
+              <w:t xml:space="preserve">Based on the type of Decryption, </w:t>
+            </w:r>
+            <w:r>
+              <w:t>I will take the</w:t>
+            </w:r>
+            <w:r>
+              <w:t xml:space="preserve"> </w:t>
+            </w:r>
+            <w:proofErr w:type="spellStart"/>
+            <w:r>
+              <w:t>the</w:t>
+            </w:r>
+            <w:proofErr w:type="spellEnd"/>
+            <w:r>
+              <w:t xml:space="preserve"> </w:t>
+            </w:r>
+            <w:proofErr w:type="spellStart"/>
+            <w:r>
+              <w:rPr>
+                <w:u w:val="single"/>
+              </w:rPr>
+              <w:t>edtInput</w:t>
+            </w:r>
+            <w:proofErr w:type="spellEnd"/>
+            <w:r>
+              <w:t xml:space="preserve"> and multiply by the mix. Then I will separate the values. Then I will subtract the offset. And convert it back into a string</w:t>
+            </w:r>
+          </w:p>
+          <w:p>
+            <w:pPr>
+              <w:cnfStyle w:val="000000000000" w:firstRow="0" w:lastRow="0" w:firstColumn="0" w:lastColumn="0" w:oddVBand="0" w:evenVBand="0" w:oddHBand="0" w:evenHBand="0" w:firstRowFirstColumn="0" w:firstRowLastColumn="0" w:lastRowFirstColumn="0" w:lastRowLastColumn="0"/>
+            </w:pPr>
+          </w:p>
+          <w:p>
+            <w:pPr>
+              <w:cnfStyle w:val="000000000000" w:firstRow="0" w:lastRow="0" w:firstColumn="0" w:lastColumn="0" w:oddVBand="0" w:evenVBand="0" w:oddHBand="0" w:evenHBand="0" w:firstRowFirstColumn="0" w:firstRowLastColumn="0" w:lastRowFirstColumn="0" w:lastRowLastColumn="0"/>
+            </w:pPr>
+            <w:r>
+              <w:t>S</w:t>
+            </w:r>
+            <w:r>
+              <w:t>tart</w:t>
+            </w:r>
+          </w:p>
+          <w:p>
+            <w:pPr>
+              <w:cnfStyle w:val="000000000000" w:firstRow="0" w:lastRow="0" w:firstColumn="0" w:lastColumn="0" w:oddVBand="0" w:evenVBand="0" w:oddHBand="0" w:evenHBand="0" w:firstRowFirstColumn="0" w:firstRowLastColumn="0" w:lastRowFirstColumn="0" w:lastRowLastColumn="0"/>
+            </w:pPr>
+            <w:r>
+              <w:t xml:space="preserve">  </w:t>
+            </w:r>
+            <w:proofErr w:type="spellStart"/>
+            <w:r>
+              <w:t>sInput_dec</w:t>
+            </w:r>
+            <w:proofErr w:type="spellEnd"/>
+            <w:r>
+              <w:t xml:space="preserve"> &lt;- </w:t>
+            </w:r>
+            <w:proofErr w:type="spellStart"/>
+            <w:r>
+              <w:t>edtInput.text</w:t>
+            </w:r>
+            <w:proofErr w:type="spellEnd"/>
+          </w:p>
+          <w:p>
+            <w:pPr>
+              <w:cnfStyle w:val="000000000000" w:firstRow="0" w:lastRow="0" w:firstColumn="0" w:lastColumn="0" w:oddVBand="0" w:evenVBand="0" w:oddHBand="0" w:evenHBand="0" w:firstRowFirstColumn="0" w:firstRowLastColumn="0" w:lastRowFirstColumn="0" w:lastRowLastColumn="0"/>
+            </w:pPr>
+            <w:r>
+              <w:t xml:space="preserve">  </w:t>
+            </w:r>
+            <w:r>
+              <w:t xml:space="preserve">loop length of </w:t>
+            </w:r>
+            <w:proofErr w:type="spellStart"/>
+            <w:r>
+              <w:t>sInput</w:t>
+            </w:r>
+            <w:r>
+              <w:t>_dec</w:t>
+            </w:r>
+            <w:proofErr w:type="spellEnd"/>
+          </w:p>
+          <w:p>
+            <w:pPr>
+              <w:cnfStyle w:val="000000000000" w:firstRow="0" w:lastRow="0" w:firstColumn="0" w:lastColumn="0" w:oddVBand="0" w:evenVBand="0" w:oddHBand="0" w:evenHBand="0" w:firstRowFirstColumn="0" w:firstRowLastColumn="0" w:lastRowFirstColumn="0" w:lastRowLastColumn="0"/>
+            </w:pPr>
+            <w:r>
+              <w:t xml:space="preserve">    </w:t>
+            </w:r>
+            <w:proofErr w:type="spellStart"/>
+            <w:r>
+              <w:t>mem_output_dec.text</w:t>
+            </w:r>
+            <w:proofErr w:type="spellEnd"/>
+            <w:r>
+              <w:t xml:space="preserve"> &lt;- </w:t>
+            </w:r>
+            <w:r>
+              <w:t>(</w:t>
+            </w:r>
+            <w:proofErr w:type="spellStart"/>
+            <w:proofErr w:type="gramStart"/>
+            <w:r>
+              <w:t>ord</w:t>
+            </w:r>
+            <w:proofErr w:type="spellEnd"/>
+            <w:r>
+              <w:t>(</w:t>
+            </w:r>
+            <w:proofErr w:type="spellStart"/>
+            <w:proofErr w:type="gramEnd"/>
+            <w:r>
+              <w:t>sInput</w:t>
+            </w:r>
+            <w:r>
+              <w:t>_dec</w:t>
+            </w:r>
+            <w:proofErr w:type="spellEnd"/>
+            <w:r>
+              <w:t>[enumerated value])</w:t>
+            </w:r>
+            <w:r>
+              <w:t xml:space="preserve"> - </w:t>
+            </w:r>
+            <w:proofErr w:type="spellStart"/>
+            <w:r>
+              <w:t>iOffset</w:t>
+            </w:r>
+            <w:proofErr w:type="spellEnd"/>
+            <w:r>
+              <w:t xml:space="preserve">) / </w:t>
+            </w:r>
+            <w:proofErr w:type="spellStart"/>
+            <w:r>
+              <w:t>iMix</w:t>
+            </w:r>
+            <w:proofErr w:type="spellEnd"/>
+          </w:p>
+          <w:p>
+            <w:pPr>
+              <w:cnfStyle w:val="000000000000" w:firstRow="0" w:lastRow="0" w:firstColumn="0" w:lastColumn="0" w:oddVBand="0" w:evenVBand="0" w:oddHBand="0" w:evenHBand="0" w:firstRowFirstColumn="0" w:firstRowLastColumn="0" w:lastRowFirstColumn="0" w:lastRowLastColumn="0"/>
+            </w:pPr>
+            <w:r>
+              <w:t>Stop</w:t>
+            </w:r>
+          </w:p>
+        </w:tc>
+        <w:tc>
+          <w:tcPr>
+            <w:tcW w:w="2358" w:type="dxa"/>
+            <w:tcBorders>
+              <w:top w:val="single" w:sz="4" w:space="0" w:color="9CC2E5"/>
+              <w:left w:val="single" w:sz="4" w:space="0" w:color="9CC2E5"/>
+              <w:bottom w:val="single" w:sz="4" w:space="0" w:color="9CC2E5"/>
+              <w:right w:val="single" w:sz="4" w:space="0" w:color="9CC2E5"/>
+            </w:tcBorders>
+          </w:tcPr>
+          <w:p>
+            <w:pPr>
+              <w:cnfStyle w:val="000000000000" w:firstRow="0" w:lastRow="0" w:firstColumn="0" w:lastColumn="0" w:oddVBand="0" w:evenVBand="0" w:oddHBand="0" w:evenHBand="0" w:firstRowFirstColumn="0" w:firstRowLastColumn="0" w:lastRowFirstColumn="0" w:lastRowLastColumn="0"/>
+            </w:pPr>
+            <w:r>
+              <w:t xml:space="preserve">Decrypted string – </w:t>
+            </w:r>
+            <w:proofErr w:type="spellStart"/>
+            <w:r>
+              <w:t>mem_output_decrypt</w:t>
+            </w:r>
+            <w:proofErr w:type="spellEnd"/>
+          </w:p>
+        </w:tc>
+      </w:tr>
+    </w:tbl>
     <w:p/>
     <w:sectPr>
-      <w:footerReference w:type="default" r:id="rId7"/>
+      <w:footerReference w:type="default" r:id="rId10"/>
       <w:pgSz w:w="11906" w:h="16838"/>
       <w:pgMar w:top="1440" w:right="1440" w:bottom="1440" w:left="1440" w:header="708" w:footer="708" w:gutter="0"/>
       <w:pgNumType w:start="0"/>
@@ -1773,6 +4579,126 @@
     </w:p>
   </w:footnote>
 </w:footnotes>
+</file>
+
+<file path=word/numbering.xml><?xml version="1.0" encoding="utf-8"?>
+<w:numbering xmlns:wpc="http://schemas.microsoft.com/office/word/2010/wordprocessingCanvas" xmlns:cx="http://schemas.microsoft.com/office/drawing/2014/chartex" xmlns:cx1="http://schemas.microsoft.com/office/drawing/2015/9/8/chartex" xmlns:cx2="http://schemas.microsoft.com/office/drawing/2015/10/21/chartex" xmlns:cx3="http://schemas.microsoft.com/office/drawing/2016/5/9/chartex" xmlns:cx4="http://schemas.microsoft.com/office/drawing/2016/5/10/chartex" xmlns:cx5="http://schemas.microsoft.com/office/drawing/2016/5/11/chartex" xmlns:cx6="http://schemas.microsoft.com/office/drawing/2016/5/12/chartex" xmlns:cx7="http://schemas.microsoft.com/office/drawing/2016/5/13/chartex" xmlns:cx8="http://schemas.microsoft.com/office/drawing/2016/5/14/chartex" xmlns:mc="http://schemas.openxmlformats.org/markup-compatibility/2006" xmlns:aink="http://schemas.microsoft.com/office/drawing/2016/ink" xmlns:am3d="http://schemas.microsoft.com/office/drawing/2017/model3d" xmlns:o="urn:schemas-microsoft-com:office:office" xmlns:r="http://schemas.openxmlformats.org/officeDocument/2006/relationships" xmlns:m="http://schemas.openxmlformats.org/officeDocument/2006/math" xmlns:v="urn:schemas-microsoft-com:vml" xmlns:wp14="http://schemas.microsoft.com/office/word/2010/wordprocessingDrawing" xmlns:wp="http://schemas.openxmlformats.org/drawingml/2006/wordprocessingDrawing" xmlns:w10="urn:schemas-microsoft-com:office:word" xmlns:w="http://schemas.openxmlformats.org/wordprocessingml/2006/main" xmlns:w14="http://schemas.microsoft.com/office/word/2010/wordml" xmlns:w15="http://schemas.microsoft.com/office/word/2012/wordml" xmlns:w16cid="http://schemas.microsoft.com/office/word/2016/wordml/cid" xmlns:w16se="http://schemas.microsoft.com/office/word/2015/wordml/symex" xmlns:wpg="http://schemas.microsoft.com/office/word/2010/wordprocessingGroup" xmlns:wpi="http://schemas.microsoft.com/office/word/2010/wordprocessingInk" xmlns:wne="http://schemas.microsoft.com/office/word/2006/wordml" xmlns:wps="http://schemas.microsoft.com/office/word/2010/wordprocessingShape" mc:Ignorable="w14 w15 w16se w16cid wp14">
+  <w:abstractNum w:abstractNumId="0" w15:restartNumberingAfterBreak="0">
+    <w:nsid w:val="0F085820"/>
+    <w:multiLevelType w:val="hybridMultilevel"/>
+    <w:tmpl w:val="87CC4574"/>
+    <w:lvl w:ilvl="0" w:tplc="38348186">
+      <w:numFmt w:val="bullet"/>
+      <w:lvlText w:val="-"/>
+      <w:lvlJc w:val="left"/>
+      <w:pPr>
+        <w:ind w:left="360" w:hanging="360"/>
+      </w:pPr>
+      <w:rPr>
+        <w:rFonts w:ascii="Calibri" w:eastAsia="Calibri" w:hAnsi="Calibri" w:cs="Calibri" w:hint="default"/>
+      </w:rPr>
+    </w:lvl>
+    <w:lvl w:ilvl="1" w:tplc="04090003">
+      <w:start w:val="1"/>
+      <w:numFmt w:val="bullet"/>
+      <w:lvlText w:val="o"/>
+      <w:lvlJc w:val="left"/>
+      <w:pPr>
+        <w:ind w:left="1080" w:hanging="360"/>
+      </w:pPr>
+      <w:rPr>
+        <w:rFonts w:ascii="Courier New" w:hAnsi="Courier New" w:cs="Courier New" w:hint="default"/>
+      </w:rPr>
+    </w:lvl>
+    <w:lvl w:ilvl="2" w:tplc="04090005">
+      <w:start w:val="1"/>
+      <w:numFmt w:val="bullet"/>
+      <w:lvlText w:val=""/>
+      <w:lvlJc w:val="left"/>
+      <w:pPr>
+        <w:ind w:left="1800" w:hanging="360"/>
+      </w:pPr>
+      <w:rPr>
+        <w:rFonts w:ascii="Wingdings" w:hAnsi="Wingdings" w:hint="default"/>
+      </w:rPr>
+    </w:lvl>
+    <w:lvl w:ilvl="3" w:tplc="04090001">
+      <w:start w:val="1"/>
+      <w:numFmt w:val="bullet"/>
+      <w:lvlText w:val=""/>
+      <w:lvlJc w:val="left"/>
+      <w:pPr>
+        <w:ind w:left="2520" w:hanging="360"/>
+      </w:pPr>
+      <w:rPr>
+        <w:rFonts w:ascii="Symbol" w:hAnsi="Symbol" w:hint="default"/>
+      </w:rPr>
+    </w:lvl>
+    <w:lvl w:ilvl="4" w:tplc="04090003">
+      <w:start w:val="1"/>
+      <w:numFmt w:val="bullet"/>
+      <w:lvlText w:val="o"/>
+      <w:lvlJc w:val="left"/>
+      <w:pPr>
+        <w:ind w:left="3240" w:hanging="360"/>
+      </w:pPr>
+      <w:rPr>
+        <w:rFonts w:ascii="Courier New" w:hAnsi="Courier New" w:cs="Courier New" w:hint="default"/>
+      </w:rPr>
+    </w:lvl>
+    <w:lvl w:ilvl="5" w:tplc="04090005">
+      <w:start w:val="1"/>
+      <w:numFmt w:val="bullet"/>
+      <w:lvlText w:val=""/>
+      <w:lvlJc w:val="left"/>
+      <w:pPr>
+        <w:ind w:left="3960" w:hanging="360"/>
+      </w:pPr>
+      <w:rPr>
+        <w:rFonts w:ascii="Wingdings" w:hAnsi="Wingdings" w:hint="default"/>
+      </w:rPr>
+    </w:lvl>
+    <w:lvl w:ilvl="6" w:tplc="04090001">
+      <w:start w:val="1"/>
+      <w:numFmt w:val="bullet"/>
+      <w:lvlText w:val=""/>
+      <w:lvlJc w:val="left"/>
+      <w:pPr>
+        <w:ind w:left="4680" w:hanging="360"/>
+      </w:pPr>
+      <w:rPr>
+        <w:rFonts w:ascii="Symbol" w:hAnsi="Symbol" w:hint="default"/>
+      </w:rPr>
+    </w:lvl>
+    <w:lvl w:ilvl="7" w:tplc="04090003">
+      <w:start w:val="1"/>
+      <w:numFmt w:val="bullet"/>
+      <w:lvlText w:val="o"/>
+      <w:lvlJc w:val="left"/>
+      <w:pPr>
+        <w:ind w:left="5400" w:hanging="360"/>
+      </w:pPr>
+      <w:rPr>
+        <w:rFonts w:ascii="Courier New" w:hAnsi="Courier New" w:cs="Courier New" w:hint="default"/>
+      </w:rPr>
+    </w:lvl>
+    <w:lvl w:ilvl="8" w:tplc="04090005">
+      <w:start w:val="1"/>
+      <w:numFmt w:val="bullet"/>
+      <w:lvlText w:val=""/>
+      <w:lvlJc w:val="left"/>
+      <w:pPr>
+        <w:ind w:left="6120" w:hanging="360"/>
+      </w:pPr>
+      <w:rPr>
+        <w:rFonts w:ascii="Wingdings" w:hAnsi="Wingdings" w:hint="default"/>
+      </w:rPr>
+    </w:lvl>
+  </w:abstractNum>
+  <w:num w:numId="1">
+    <w:abstractNumId w:val="0"/>
+  </w:num>
+</w:numbering>
 </file>
 
 <file path=word/styles.xml><?xml version="1.0" encoding="utf-8"?>
@@ -2173,6 +5099,7 @@
   <w:style w:type="paragraph" w:default="1" w:styleId="Normal">
     <w:name w:val="Normal"/>
     <w:qFormat/>
+    <w:rsid w:val="004F3542"/>
   </w:style>
   <w:style w:type="paragraph" w:styleId="Heading1">
     <w:name w:val="heading 1"/>
@@ -2193,6 +5120,50 @@
       <w:color w:val="2F5496" w:themeColor="accent1" w:themeShade="BF"/>
       <w:sz w:val="32"/>
       <w:szCs w:val="32"/>
+    </w:rPr>
+  </w:style>
+  <w:style w:type="paragraph" w:styleId="Heading2">
+    <w:name w:val="heading 2"/>
+    <w:basedOn w:val="Normal"/>
+    <w:next w:val="Normal"/>
+    <w:link w:val="Heading2Char"/>
+    <w:uiPriority w:val="9"/>
+    <w:unhideWhenUsed/>
+    <w:qFormat/>
+    <w:rsid w:val="000F3EF8"/>
+    <w:pPr>
+      <w:keepNext/>
+      <w:keepLines/>
+      <w:spacing w:before="40" w:after="0"/>
+      <w:outlineLvl w:val="1"/>
+    </w:pPr>
+    <w:rPr>
+      <w:rFonts w:asciiTheme="majorHAnsi" w:eastAsiaTheme="majorEastAsia" w:hAnsiTheme="majorHAnsi" w:cstheme="majorBidi"/>
+      <w:color w:val="2F5496" w:themeColor="accent1" w:themeShade="BF"/>
+      <w:sz w:val="26"/>
+      <w:szCs w:val="26"/>
+    </w:rPr>
+  </w:style>
+  <w:style w:type="paragraph" w:styleId="Heading3">
+    <w:name w:val="heading 3"/>
+    <w:basedOn w:val="Normal"/>
+    <w:next w:val="Normal"/>
+    <w:link w:val="Heading3Char"/>
+    <w:uiPriority w:val="9"/>
+    <w:unhideWhenUsed/>
+    <w:qFormat/>
+    <w:rsid w:val="003A3BC4"/>
+    <w:pPr>
+      <w:keepNext/>
+      <w:keepLines/>
+      <w:spacing w:before="40" w:after="0"/>
+      <w:outlineLvl w:val="2"/>
+    </w:pPr>
+    <w:rPr>
+      <w:rFonts w:asciiTheme="majorHAnsi" w:eastAsiaTheme="majorEastAsia" w:hAnsiTheme="majorHAnsi" w:cstheme="majorBidi"/>
+      <w:color w:val="1F3763" w:themeColor="accent1" w:themeShade="7F"/>
+      <w:sz w:val="24"/>
+      <w:szCs w:val="24"/>
     </w:rPr>
   </w:style>
   <w:style w:type="character" w:default="1" w:styleId="DefaultParagraphFont">
@@ -2360,6 +5331,215 @@
         <w:insideV w:val="single" w:sz="4" w:space="0" w:color="auto"/>
       </w:tblBorders>
     </w:tblPr>
+  </w:style>
+  <w:style w:type="character" w:customStyle="1" w:styleId="Heading2Char">
+    <w:name w:val="Heading 2 Char"/>
+    <w:basedOn w:val="DefaultParagraphFont"/>
+    <w:link w:val="Heading2"/>
+    <w:uiPriority w:val="9"/>
+    <w:rsid w:val="000F3EF8"/>
+    <w:rPr>
+      <w:rFonts w:asciiTheme="majorHAnsi" w:eastAsiaTheme="majorEastAsia" w:hAnsiTheme="majorHAnsi" w:cstheme="majorBidi"/>
+      <w:color w:val="2F5496" w:themeColor="accent1" w:themeShade="BF"/>
+      <w:sz w:val="26"/>
+      <w:szCs w:val="26"/>
+    </w:rPr>
+  </w:style>
+  <w:style w:type="table" w:customStyle="1" w:styleId="GridTable4-Accent11">
+    <w:name w:val="Grid Table 4 - Accent 11"/>
+    <w:basedOn w:val="TableNormal"/>
+    <w:next w:val="GridTable4-Accent1"/>
+    <w:uiPriority w:val="49"/>
+    <w:rsid w:val="000F3EF8"/>
+    <w:pPr>
+      <w:spacing w:after="0" w:line="240" w:lineRule="auto"/>
+    </w:pPr>
+    <w:rPr>
+      <w:rFonts w:ascii="Calibri" w:eastAsia="Calibri" w:hAnsi="Calibri" w:cs="Times New Roman"/>
+    </w:rPr>
+    <w:tblPr>
+      <w:tblStyleRowBandSize w:val="1"/>
+      <w:tblStyleColBandSize w:val="1"/>
+      <w:tblInd w:w="0" w:type="nil"/>
+      <w:tblBorders>
+        <w:top w:val="single" w:sz="4" w:space="0" w:color="9CC2E5"/>
+        <w:left w:val="single" w:sz="4" w:space="0" w:color="9CC2E5"/>
+        <w:bottom w:val="single" w:sz="4" w:space="0" w:color="9CC2E5"/>
+        <w:right w:val="single" w:sz="4" w:space="0" w:color="9CC2E5"/>
+        <w:insideH w:val="single" w:sz="4" w:space="0" w:color="9CC2E5"/>
+        <w:insideV w:val="single" w:sz="4" w:space="0" w:color="9CC2E5"/>
+      </w:tblBorders>
+    </w:tblPr>
+    <w:tblStylePr w:type="firstRow">
+      <w:rPr>
+        <w:b/>
+        <w:bCs/>
+        <w:color w:val="FFFFFF"/>
+      </w:rPr>
+      <w:tblPr/>
+      <w:tcPr>
+        <w:tcBorders>
+          <w:top w:val="single" w:sz="4" w:space="0" w:color="5B9BD5"/>
+          <w:left w:val="single" w:sz="4" w:space="0" w:color="5B9BD5"/>
+          <w:bottom w:val="single" w:sz="4" w:space="0" w:color="5B9BD5"/>
+          <w:right w:val="single" w:sz="4" w:space="0" w:color="5B9BD5"/>
+          <w:insideH w:val="nil"/>
+          <w:insideV w:val="nil"/>
+        </w:tcBorders>
+        <w:shd w:val="clear" w:color="auto" w:fill="5B9BD5"/>
+      </w:tcPr>
+    </w:tblStylePr>
+    <w:tblStylePr w:type="lastRow">
+      <w:rPr>
+        <w:b/>
+        <w:bCs/>
+      </w:rPr>
+      <w:tblPr/>
+      <w:tcPr>
+        <w:tcBorders>
+          <w:top w:val="double" w:sz="4" w:space="0" w:color="5B9BD5"/>
+        </w:tcBorders>
+      </w:tcPr>
+    </w:tblStylePr>
+    <w:tblStylePr w:type="firstCol">
+      <w:rPr>
+        <w:b/>
+        <w:bCs/>
+      </w:rPr>
+    </w:tblStylePr>
+    <w:tblStylePr w:type="lastCol">
+      <w:rPr>
+        <w:b/>
+        <w:bCs/>
+      </w:rPr>
+    </w:tblStylePr>
+    <w:tblStylePr w:type="band1Vert">
+      <w:tblPr/>
+      <w:tcPr>
+        <w:shd w:val="clear" w:color="auto" w:fill="DEEAF6"/>
+      </w:tcPr>
+    </w:tblStylePr>
+    <w:tblStylePr w:type="band1Horz">
+      <w:tblPr/>
+      <w:tcPr>
+        <w:shd w:val="clear" w:color="auto" w:fill="DEEAF6"/>
+      </w:tcPr>
+    </w:tblStylePr>
+  </w:style>
+  <w:style w:type="table" w:styleId="GridTable4-Accent1">
+    <w:name w:val="Grid Table 4 Accent 1"/>
+    <w:basedOn w:val="TableNormal"/>
+    <w:uiPriority w:val="49"/>
+    <w:rsid w:val="000F3EF8"/>
+    <w:pPr>
+      <w:spacing w:after="0" w:line="240" w:lineRule="auto"/>
+    </w:pPr>
+    <w:tblPr>
+      <w:tblStyleRowBandSize w:val="1"/>
+      <w:tblStyleColBandSize w:val="1"/>
+      <w:tblBorders>
+        <w:top w:val="single" w:sz="4" w:space="0" w:color="8EAADB" w:themeColor="accent1" w:themeTint="99"/>
+        <w:left w:val="single" w:sz="4" w:space="0" w:color="8EAADB" w:themeColor="accent1" w:themeTint="99"/>
+        <w:bottom w:val="single" w:sz="4" w:space="0" w:color="8EAADB" w:themeColor="accent1" w:themeTint="99"/>
+        <w:right w:val="single" w:sz="4" w:space="0" w:color="8EAADB" w:themeColor="accent1" w:themeTint="99"/>
+        <w:insideH w:val="single" w:sz="4" w:space="0" w:color="8EAADB" w:themeColor="accent1" w:themeTint="99"/>
+        <w:insideV w:val="single" w:sz="4" w:space="0" w:color="8EAADB" w:themeColor="accent1" w:themeTint="99"/>
+      </w:tblBorders>
+    </w:tblPr>
+    <w:tblStylePr w:type="firstRow">
+      <w:rPr>
+        <w:b/>
+        <w:bCs/>
+        <w:color w:val="FFFFFF" w:themeColor="background1"/>
+      </w:rPr>
+      <w:tblPr/>
+      <w:tcPr>
+        <w:tcBorders>
+          <w:top w:val="single" w:sz="4" w:space="0" w:color="4472C4" w:themeColor="accent1"/>
+          <w:left w:val="single" w:sz="4" w:space="0" w:color="4472C4" w:themeColor="accent1"/>
+          <w:bottom w:val="single" w:sz="4" w:space="0" w:color="4472C4" w:themeColor="accent1"/>
+          <w:right w:val="single" w:sz="4" w:space="0" w:color="4472C4" w:themeColor="accent1"/>
+          <w:insideH w:val="nil"/>
+          <w:insideV w:val="nil"/>
+        </w:tcBorders>
+        <w:shd w:val="clear" w:color="auto" w:fill="4472C4" w:themeFill="accent1"/>
+      </w:tcPr>
+    </w:tblStylePr>
+    <w:tblStylePr w:type="lastRow">
+      <w:rPr>
+        <w:b/>
+        <w:bCs/>
+      </w:rPr>
+      <w:tblPr/>
+      <w:tcPr>
+        <w:tcBorders>
+          <w:top w:val="double" w:sz="4" w:space="0" w:color="4472C4" w:themeColor="accent1"/>
+        </w:tcBorders>
+      </w:tcPr>
+    </w:tblStylePr>
+    <w:tblStylePr w:type="firstCol">
+      <w:rPr>
+        <w:b/>
+        <w:bCs/>
+      </w:rPr>
+    </w:tblStylePr>
+    <w:tblStylePr w:type="lastCol">
+      <w:rPr>
+        <w:b/>
+        <w:bCs/>
+      </w:rPr>
+    </w:tblStylePr>
+    <w:tblStylePr w:type="band1Vert">
+      <w:tblPr/>
+      <w:tcPr>
+        <w:shd w:val="clear" w:color="auto" w:fill="D9E2F3" w:themeFill="accent1" w:themeFillTint="33"/>
+      </w:tcPr>
+    </w:tblStylePr>
+    <w:tblStylePr w:type="band1Horz">
+      <w:tblPr/>
+      <w:tcPr>
+        <w:shd w:val="clear" w:color="auto" w:fill="D9E2F3" w:themeFill="accent1" w:themeFillTint="33"/>
+      </w:tcPr>
+    </w:tblStylePr>
+  </w:style>
+  <w:style w:type="character" w:customStyle="1" w:styleId="Heading3Char">
+    <w:name w:val="Heading 3 Char"/>
+    <w:basedOn w:val="DefaultParagraphFont"/>
+    <w:link w:val="Heading3"/>
+    <w:uiPriority w:val="9"/>
+    <w:rsid w:val="003A3BC4"/>
+    <w:rPr>
+      <w:rFonts w:asciiTheme="majorHAnsi" w:eastAsiaTheme="majorEastAsia" w:hAnsiTheme="majorHAnsi" w:cstheme="majorBidi"/>
+      <w:color w:val="1F3763" w:themeColor="accent1" w:themeShade="7F"/>
+      <w:sz w:val="24"/>
+      <w:szCs w:val="24"/>
+    </w:rPr>
+  </w:style>
+  <w:style w:type="paragraph" w:styleId="TOC2">
+    <w:name w:val="toc 2"/>
+    <w:basedOn w:val="Normal"/>
+    <w:next w:val="Normal"/>
+    <w:autoRedefine/>
+    <w:uiPriority w:val="39"/>
+    <w:unhideWhenUsed/>
+    <w:rsid w:val="00476230"/>
+    <w:pPr>
+      <w:spacing w:after="100"/>
+      <w:ind w:left="220"/>
+    </w:pPr>
+  </w:style>
+  <w:style w:type="paragraph" w:styleId="TOC3">
+    <w:name w:val="toc 3"/>
+    <w:basedOn w:val="Normal"/>
+    <w:next w:val="Normal"/>
+    <w:autoRedefine/>
+    <w:uiPriority w:val="39"/>
+    <w:unhideWhenUsed/>
+    <w:rsid w:val="00476230"/>
+    <w:pPr>
+      <w:spacing w:after="100"/>
+      <w:ind w:left="440"/>
+    </w:pPr>
   </w:style>
 </w:styles>
 </file>
@@ -2664,7 +5844,7 @@
 </file>
 
 <file path=customXml/itemProps1.xml><?xml version="1.0" encoding="utf-8"?>
-<ds:datastoreItem xmlns:ds="http://schemas.openxmlformats.org/officeDocument/2006/customXml" ds:itemID="{085D9BDE-1736-440E-AF5B-1A7A60EAB398}">
+<ds:datastoreItem xmlns:ds="http://schemas.openxmlformats.org/officeDocument/2006/customXml" ds:itemID="{F9C7FBE1-47E2-4EEF-B260-715F171C6807}">
   <ds:schemaRefs>
     <ds:schemaRef ds:uri="http://schemas.openxmlformats.org/officeDocument/2006/bibliography"/>
   </ds:schemaRefs>

</xml_diff>